<commit_message>
Adicionando o passo 4
</commit_message>
<xml_diff>
--- a/Testes/JoaoMunarim_81562.docx
+++ b/Testes/JoaoMunarim_81562.docx
@@ -3325,7 +3325,6 @@
       <w:pPr>
         <w:spacing w:after="0"/>
       </w:pPr>
-      <w:bookmarkStart w:id="0" w:name="_GoBack"/>
       <w:r>
         <w:rPr>
           <w:b/>
@@ -3334,7 +3333,6 @@
         <w:lastRenderedPageBreak/>
         <w:t>3° passo</w:t>
       </w:r>
-      <w:bookmarkEnd w:id="0"/>
       <w:r>
         <w:t>: Fazer o Junit para testar. O teste deu certo.</w:t>
       </w:r>
@@ -4349,21 +4347,1733 @@
       <w:pPr>
         <w:spacing w:after="0"/>
       </w:pPr>
-    </w:p>
-    <w:p>
-      <w:pPr>
-        <w:spacing w:after="0"/>
-      </w:pPr>
-    </w:p>
-    <w:p>
-      <w:pPr>
-        <w:spacing w:after="0"/>
-      </w:pPr>
-    </w:p>
-    <w:p>
-      <w:pPr>
-        <w:spacing w:after="0"/>
-      </w:pPr>
+      <w:r>
+        <w:rPr>
+          <w:b/>
+          <w:bCs/>
+        </w:rPr>
+        <w:t>4° passo</w:t>
+      </w:r>
+      <w:r>
+        <w:t>: implementei uma nova classe JulgamentoPrisioneiro, adicionando uma EnumClass. Rodei o Junit para ela, mas não funcionou.</w:t>
+      </w:r>
+    </w:p>
+    <w:p>
+      <w:pPr>
+        <w:spacing w:after="0"/>
+      </w:pPr>
+    </w:p>
+    <w:p>
+      <w:pPr>
+        <w:autoSpaceDE w:val="0"/>
+        <w:autoSpaceDN w:val="0"/>
+        <w:adjustRightInd w:val="0"/>
+        <w:spacing w:after="0" w:line="240" w:lineRule="auto"/>
+        <w:rPr>
+          <w:rFonts w:ascii="Consolas" w:hAnsi="Consolas" w:cs="Consolas"/>
+          <w:sz w:val="20"/>
+          <w:szCs w:val="20"/>
+        </w:rPr>
+      </w:pPr>
+      <w:r>
+        <w:rPr>
+          <w:rFonts w:ascii="Consolas" w:hAnsi="Consolas" w:cs="Consolas"/>
+          <w:b/>
+          <w:bCs/>
+          <w:color w:val="7F0055"/>
+          <w:sz w:val="20"/>
+          <w:szCs w:val="20"/>
+        </w:rPr>
+        <w:t>public</w:t>
+      </w:r>
+      <w:r>
+        <w:rPr>
+          <w:rFonts w:ascii="Consolas" w:hAnsi="Consolas" w:cs="Consolas"/>
+          <w:color w:val="000000"/>
+          <w:sz w:val="20"/>
+          <w:szCs w:val="20"/>
+        </w:rPr>
+        <w:t xml:space="preserve"> </w:t>
+      </w:r>
+      <w:r>
+        <w:rPr>
+          <w:rFonts w:ascii="Consolas" w:hAnsi="Consolas" w:cs="Consolas"/>
+          <w:b/>
+          <w:bCs/>
+          <w:color w:val="7F0055"/>
+          <w:sz w:val="20"/>
+          <w:szCs w:val="20"/>
+        </w:rPr>
+        <w:t>class</w:t>
+      </w:r>
+      <w:r>
+        <w:rPr>
+          <w:rFonts w:ascii="Consolas" w:hAnsi="Consolas" w:cs="Consolas"/>
+          <w:color w:val="000000"/>
+          <w:sz w:val="20"/>
+          <w:szCs w:val="20"/>
+        </w:rPr>
+        <w:t xml:space="preserve"> JulgamentoPrisioneiro2 {</w:t>
+      </w:r>
+    </w:p>
+    <w:p>
+      <w:pPr>
+        <w:autoSpaceDE w:val="0"/>
+        <w:autoSpaceDN w:val="0"/>
+        <w:adjustRightInd w:val="0"/>
+        <w:spacing w:after="0" w:line="240" w:lineRule="auto"/>
+        <w:rPr>
+          <w:rFonts w:ascii="Consolas" w:hAnsi="Consolas" w:cs="Consolas"/>
+          <w:sz w:val="20"/>
+          <w:szCs w:val="20"/>
+        </w:rPr>
+      </w:pPr>
+      <w:r>
+        <w:rPr>
+          <w:rFonts w:ascii="Consolas" w:hAnsi="Consolas" w:cs="Consolas"/>
+          <w:color w:val="000000"/>
+          <w:sz w:val="20"/>
+          <w:szCs w:val="20"/>
+        </w:rPr>
+        <w:tab/>
+      </w:r>
+    </w:p>
+    <w:p>
+      <w:pPr>
+        <w:autoSpaceDE w:val="0"/>
+        <w:autoSpaceDN w:val="0"/>
+        <w:adjustRightInd w:val="0"/>
+        <w:spacing w:after="0" w:line="240" w:lineRule="auto"/>
+        <w:rPr>
+          <w:rFonts w:ascii="Consolas" w:hAnsi="Consolas" w:cs="Consolas"/>
+          <w:sz w:val="20"/>
+          <w:szCs w:val="20"/>
+        </w:rPr>
+      </w:pPr>
+      <w:r>
+        <w:rPr>
+          <w:rFonts w:ascii="Consolas" w:hAnsi="Consolas" w:cs="Consolas"/>
+          <w:color w:val="000000"/>
+          <w:sz w:val="20"/>
+          <w:szCs w:val="20"/>
+        </w:rPr>
+        <w:tab/>
+      </w:r>
+      <w:r>
+        <w:rPr>
+          <w:rFonts w:ascii="Consolas" w:hAnsi="Consolas" w:cs="Consolas"/>
+          <w:b/>
+          <w:bCs/>
+          <w:color w:val="7F0055"/>
+          <w:sz w:val="20"/>
+          <w:szCs w:val="20"/>
+        </w:rPr>
+        <w:t>private</w:t>
+      </w:r>
+      <w:r>
+        <w:rPr>
+          <w:rFonts w:ascii="Consolas" w:hAnsi="Consolas" w:cs="Consolas"/>
+          <w:color w:val="000000"/>
+          <w:sz w:val="20"/>
+          <w:szCs w:val="20"/>
+        </w:rPr>
+        <w:t xml:space="preserve"> </w:t>
+      </w:r>
+      <w:r>
+        <w:rPr>
+          <w:rFonts w:ascii="Consolas" w:hAnsi="Consolas" w:cs="Consolas"/>
+          <w:b/>
+          <w:bCs/>
+          <w:color w:val="7F0055"/>
+          <w:sz w:val="20"/>
+          <w:szCs w:val="20"/>
+        </w:rPr>
+        <w:t>int</w:t>
+      </w:r>
+      <w:r>
+        <w:rPr>
+          <w:rFonts w:ascii="Consolas" w:hAnsi="Consolas" w:cs="Consolas"/>
+          <w:color w:val="000000"/>
+          <w:sz w:val="20"/>
+          <w:szCs w:val="20"/>
+        </w:rPr>
+        <w:t xml:space="preserve"> </w:t>
+      </w:r>
+      <w:r>
+        <w:rPr>
+          <w:rFonts w:ascii="Consolas" w:hAnsi="Consolas" w:cs="Consolas"/>
+          <w:color w:val="0000C0"/>
+          <w:sz w:val="20"/>
+          <w:szCs w:val="20"/>
+        </w:rPr>
+        <w:t>PENA_INOCENCIA</w:t>
+      </w:r>
+      <w:r>
+        <w:rPr>
+          <w:rFonts w:ascii="Consolas" w:hAnsi="Consolas" w:cs="Consolas"/>
+          <w:color w:val="000000"/>
+          <w:sz w:val="20"/>
+          <w:szCs w:val="20"/>
+        </w:rPr>
+        <w:t xml:space="preserve"> = 10;</w:t>
+      </w:r>
+    </w:p>
+    <w:p>
+      <w:pPr>
+        <w:autoSpaceDE w:val="0"/>
+        <w:autoSpaceDN w:val="0"/>
+        <w:adjustRightInd w:val="0"/>
+        <w:spacing w:after="0" w:line="240" w:lineRule="auto"/>
+        <w:rPr>
+          <w:rFonts w:ascii="Consolas" w:hAnsi="Consolas" w:cs="Consolas"/>
+          <w:sz w:val="20"/>
+          <w:szCs w:val="20"/>
+        </w:rPr>
+      </w:pPr>
+      <w:r>
+        <w:rPr>
+          <w:rFonts w:ascii="Consolas" w:hAnsi="Consolas" w:cs="Consolas"/>
+          <w:color w:val="000000"/>
+          <w:sz w:val="20"/>
+          <w:szCs w:val="20"/>
+        </w:rPr>
+        <w:tab/>
+      </w:r>
+      <w:r>
+        <w:rPr>
+          <w:rFonts w:ascii="Consolas" w:hAnsi="Consolas" w:cs="Consolas"/>
+          <w:b/>
+          <w:bCs/>
+          <w:color w:val="7F0055"/>
+          <w:sz w:val="20"/>
+          <w:szCs w:val="20"/>
+        </w:rPr>
+        <w:t>private</w:t>
+      </w:r>
+      <w:r>
+        <w:rPr>
+          <w:rFonts w:ascii="Consolas" w:hAnsi="Consolas" w:cs="Consolas"/>
+          <w:color w:val="000000"/>
+          <w:sz w:val="20"/>
+          <w:szCs w:val="20"/>
+        </w:rPr>
+        <w:t xml:space="preserve"> </w:t>
+      </w:r>
+      <w:r>
+        <w:rPr>
+          <w:rFonts w:ascii="Consolas" w:hAnsi="Consolas" w:cs="Consolas"/>
+          <w:b/>
+          <w:bCs/>
+          <w:color w:val="7F0055"/>
+          <w:sz w:val="20"/>
+          <w:szCs w:val="20"/>
+        </w:rPr>
+        <w:t>int</w:t>
+      </w:r>
+      <w:r>
+        <w:rPr>
+          <w:rFonts w:ascii="Consolas" w:hAnsi="Consolas" w:cs="Consolas"/>
+          <w:color w:val="000000"/>
+          <w:sz w:val="20"/>
+          <w:szCs w:val="20"/>
+        </w:rPr>
+        <w:t xml:space="preserve"> </w:t>
+      </w:r>
+      <w:r>
+        <w:rPr>
+          <w:rFonts w:ascii="Consolas" w:hAnsi="Consolas" w:cs="Consolas"/>
+          <w:color w:val="0000C0"/>
+          <w:sz w:val="20"/>
+          <w:szCs w:val="20"/>
+        </w:rPr>
+        <w:t>PENA_CONDENACAO_MUTUA</w:t>
+      </w:r>
+      <w:r>
+        <w:rPr>
+          <w:rFonts w:ascii="Consolas" w:hAnsi="Consolas" w:cs="Consolas"/>
+          <w:color w:val="000000"/>
+          <w:sz w:val="20"/>
+          <w:szCs w:val="20"/>
+        </w:rPr>
+        <w:t xml:space="preserve"> = 15;</w:t>
+      </w:r>
+    </w:p>
+    <w:p>
+      <w:pPr>
+        <w:autoSpaceDE w:val="0"/>
+        <w:autoSpaceDN w:val="0"/>
+        <w:adjustRightInd w:val="0"/>
+        <w:spacing w:after="0" w:line="240" w:lineRule="auto"/>
+        <w:rPr>
+          <w:rFonts w:ascii="Consolas" w:hAnsi="Consolas" w:cs="Consolas"/>
+          <w:sz w:val="20"/>
+          <w:szCs w:val="20"/>
+        </w:rPr>
+      </w:pPr>
+      <w:r>
+        <w:rPr>
+          <w:rFonts w:ascii="Consolas" w:hAnsi="Consolas" w:cs="Consolas"/>
+          <w:color w:val="000000"/>
+          <w:sz w:val="20"/>
+          <w:szCs w:val="20"/>
+        </w:rPr>
+        <w:tab/>
+      </w:r>
+      <w:r>
+        <w:rPr>
+          <w:rFonts w:ascii="Consolas" w:hAnsi="Consolas" w:cs="Consolas"/>
+          <w:b/>
+          <w:bCs/>
+          <w:color w:val="7F0055"/>
+          <w:sz w:val="20"/>
+          <w:szCs w:val="20"/>
+        </w:rPr>
+        <w:t>private</w:t>
+      </w:r>
+      <w:r>
+        <w:rPr>
+          <w:rFonts w:ascii="Consolas" w:hAnsi="Consolas" w:cs="Consolas"/>
+          <w:color w:val="000000"/>
+          <w:sz w:val="20"/>
+          <w:szCs w:val="20"/>
+        </w:rPr>
+        <w:t xml:space="preserve"> </w:t>
+      </w:r>
+      <w:r>
+        <w:rPr>
+          <w:rFonts w:ascii="Consolas" w:hAnsi="Consolas" w:cs="Consolas"/>
+          <w:b/>
+          <w:bCs/>
+          <w:color w:val="7F0055"/>
+          <w:sz w:val="20"/>
+          <w:szCs w:val="20"/>
+        </w:rPr>
+        <w:t>int</w:t>
+      </w:r>
+      <w:r>
+        <w:rPr>
+          <w:rFonts w:ascii="Consolas" w:hAnsi="Consolas" w:cs="Consolas"/>
+          <w:color w:val="000000"/>
+          <w:sz w:val="20"/>
+          <w:szCs w:val="20"/>
+        </w:rPr>
+        <w:t xml:space="preserve"> </w:t>
+      </w:r>
+      <w:r>
+        <w:rPr>
+          <w:rFonts w:ascii="Consolas" w:hAnsi="Consolas" w:cs="Consolas"/>
+          <w:color w:val="0000C0"/>
+          <w:sz w:val="20"/>
+          <w:szCs w:val="20"/>
+        </w:rPr>
+        <w:t>PENA_CONDENACAO_INDIVIDUAL</w:t>
+      </w:r>
+      <w:r>
+        <w:rPr>
+          <w:rFonts w:ascii="Consolas" w:hAnsi="Consolas" w:cs="Consolas"/>
+          <w:color w:val="000000"/>
+          <w:sz w:val="20"/>
+          <w:szCs w:val="20"/>
+        </w:rPr>
+        <w:t xml:space="preserve"> = 10;</w:t>
+      </w:r>
+    </w:p>
+    <w:p>
+      <w:pPr>
+        <w:autoSpaceDE w:val="0"/>
+        <w:autoSpaceDN w:val="0"/>
+        <w:adjustRightInd w:val="0"/>
+        <w:spacing w:after="0" w:line="240" w:lineRule="auto"/>
+        <w:rPr>
+          <w:rFonts w:ascii="Consolas" w:hAnsi="Consolas" w:cs="Consolas"/>
+          <w:sz w:val="20"/>
+          <w:szCs w:val="20"/>
+        </w:rPr>
+      </w:pPr>
+      <w:r>
+        <w:rPr>
+          <w:rFonts w:ascii="Consolas" w:hAnsi="Consolas" w:cs="Consolas"/>
+          <w:color w:val="000000"/>
+          <w:sz w:val="20"/>
+          <w:szCs w:val="20"/>
+        </w:rPr>
+        <w:tab/>
+      </w:r>
+      <w:r>
+        <w:rPr>
+          <w:rFonts w:ascii="Consolas" w:hAnsi="Consolas" w:cs="Consolas"/>
+          <w:b/>
+          <w:bCs/>
+          <w:color w:val="7F0055"/>
+          <w:sz w:val="20"/>
+          <w:szCs w:val="20"/>
+        </w:rPr>
+        <w:t>private</w:t>
+      </w:r>
+      <w:r>
+        <w:rPr>
+          <w:rFonts w:ascii="Consolas" w:hAnsi="Consolas" w:cs="Consolas"/>
+          <w:color w:val="000000"/>
+          <w:sz w:val="20"/>
+          <w:szCs w:val="20"/>
+        </w:rPr>
+        <w:t xml:space="preserve"> </w:t>
+      </w:r>
+      <w:r>
+        <w:rPr>
+          <w:rFonts w:ascii="Consolas" w:hAnsi="Consolas" w:cs="Consolas"/>
+          <w:b/>
+          <w:bCs/>
+          <w:color w:val="7F0055"/>
+          <w:sz w:val="20"/>
+          <w:szCs w:val="20"/>
+        </w:rPr>
+        <w:t>int</w:t>
+      </w:r>
+      <w:r>
+        <w:rPr>
+          <w:rFonts w:ascii="Consolas" w:hAnsi="Consolas" w:cs="Consolas"/>
+          <w:color w:val="000000"/>
+          <w:sz w:val="20"/>
+          <w:szCs w:val="20"/>
+        </w:rPr>
+        <w:t xml:space="preserve"> </w:t>
+      </w:r>
+      <w:r>
+        <w:rPr>
+          <w:rFonts w:ascii="Consolas" w:hAnsi="Consolas" w:cs="Consolas"/>
+          <w:color w:val="0000C0"/>
+          <w:sz w:val="20"/>
+          <w:szCs w:val="20"/>
+        </w:rPr>
+        <w:t>PENA_CONDENACAO_CUMPLICES</w:t>
+      </w:r>
+      <w:r>
+        <w:rPr>
+          <w:rFonts w:ascii="Consolas" w:hAnsi="Consolas" w:cs="Consolas"/>
+          <w:color w:val="000000"/>
+          <w:sz w:val="20"/>
+          <w:szCs w:val="20"/>
+        </w:rPr>
+        <w:t xml:space="preserve"> = 11;</w:t>
+      </w:r>
+    </w:p>
+    <w:p>
+      <w:pPr>
+        <w:autoSpaceDE w:val="0"/>
+        <w:autoSpaceDN w:val="0"/>
+        <w:adjustRightInd w:val="0"/>
+        <w:spacing w:after="0" w:line="240" w:lineRule="auto"/>
+        <w:rPr>
+          <w:rFonts w:ascii="Consolas" w:hAnsi="Consolas" w:cs="Consolas"/>
+          <w:sz w:val="20"/>
+          <w:szCs w:val="20"/>
+        </w:rPr>
+      </w:pPr>
+      <w:r>
+        <w:rPr>
+          <w:rFonts w:ascii="Consolas" w:hAnsi="Consolas" w:cs="Consolas"/>
+          <w:color w:val="000000"/>
+          <w:sz w:val="20"/>
+          <w:szCs w:val="20"/>
+        </w:rPr>
+        <w:tab/>
+      </w:r>
+    </w:p>
+    <w:p>
+      <w:pPr>
+        <w:autoSpaceDE w:val="0"/>
+        <w:autoSpaceDN w:val="0"/>
+        <w:adjustRightInd w:val="0"/>
+        <w:spacing w:after="0" w:line="240" w:lineRule="auto"/>
+        <w:rPr>
+          <w:rFonts w:ascii="Consolas" w:hAnsi="Consolas" w:cs="Consolas"/>
+          <w:sz w:val="20"/>
+          <w:szCs w:val="20"/>
+        </w:rPr>
+      </w:pPr>
+      <w:r>
+        <w:rPr>
+          <w:rFonts w:ascii="Consolas" w:hAnsi="Consolas" w:cs="Consolas"/>
+          <w:color w:val="000000"/>
+          <w:sz w:val="20"/>
+          <w:szCs w:val="20"/>
+        </w:rPr>
+        <w:tab/>
+      </w:r>
+      <w:r>
+        <w:rPr>
+          <w:rFonts w:ascii="Consolas" w:hAnsi="Consolas" w:cs="Consolas"/>
+          <w:b/>
+          <w:bCs/>
+          <w:color w:val="7F0055"/>
+          <w:sz w:val="20"/>
+          <w:szCs w:val="20"/>
+        </w:rPr>
+        <w:t>public</w:t>
+      </w:r>
+      <w:r>
+        <w:rPr>
+          <w:rFonts w:ascii="Consolas" w:hAnsi="Consolas" w:cs="Consolas"/>
+          <w:color w:val="000000"/>
+          <w:sz w:val="20"/>
+          <w:szCs w:val="20"/>
+        </w:rPr>
+        <w:t xml:space="preserve"> </w:t>
+      </w:r>
+      <w:r>
+        <w:rPr>
+          <w:rFonts w:ascii="Consolas" w:hAnsi="Consolas" w:cs="Consolas"/>
+          <w:b/>
+          <w:bCs/>
+          <w:color w:val="7F0055"/>
+          <w:sz w:val="20"/>
+          <w:szCs w:val="20"/>
+        </w:rPr>
+        <w:t>enum</w:t>
+      </w:r>
+      <w:r>
+        <w:rPr>
+          <w:rFonts w:ascii="Consolas" w:hAnsi="Consolas" w:cs="Consolas"/>
+          <w:color w:val="000000"/>
+          <w:sz w:val="20"/>
+          <w:szCs w:val="20"/>
+        </w:rPr>
+        <w:t xml:space="preserve"> Resposta{</w:t>
+      </w:r>
+    </w:p>
+    <w:p>
+      <w:pPr>
+        <w:autoSpaceDE w:val="0"/>
+        <w:autoSpaceDN w:val="0"/>
+        <w:adjustRightInd w:val="0"/>
+        <w:spacing w:after="0" w:line="240" w:lineRule="auto"/>
+        <w:rPr>
+          <w:rFonts w:ascii="Consolas" w:hAnsi="Consolas" w:cs="Consolas"/>
+          <w:sz w:val="20"/>
+          <w:szCs w:val="20"/>
+        </w:rPr>
+      </w:pPr>
+      <w:r>
+        <w:rPr>
+          <w:rFonts w:ascii="Consolas" w:hAnsi="Consolas" w:cs="Consolas"/>
+          <w:color w:val="000000"/>
+          <w:sz w:val="20"/>
+          <w:szCs w:val="20"/>
+        </w:rPr>
+        <w:tab/>
+      </w:r>
+      <w:r>
+        <w:rPr>
+          <w:rFonts w:ascii="Consolas" w:hAnsi="Consolas" w:cs="Consolas"/>
+          <w:color w:val="000000"/>
+          <w:sz w:val="20"/>
+          <w:szCs w:val="20"/>
+        </w:rPr>
+        <w:tab/>
+      </w:r>
+      <w:r>
+        <w:rPr>
+          <w:rFonts w:ascii="Consolas" w:hAnsi="Consolas" w:cs="Consolas"/>
+          <w:b/>
+          <w:bCs/>
+          <w:i/>
+          <w:iCs/>
+          <w:color w:val="0000C0"/>
+          <w:sz w:val="20"/>
+          <w:szCs w:val="20"/>
+        </w:rPr>
+        <w:t>DELACAO</w:t>
+      </w:r>
+      <w:r>
+        <w:rPr>
+          <w:rFonts w:ascii="Consolas" w:hAnsi="Consolas" w:cs="Consolas"/>
+          <w:color w:val="000000"/>
+          <w:sz w:val="20"/>
+          <w:szCs w:val="20"/>
+        </w:rPr>
+        <w:t xml:space="preserve">, </w:t>
+      </w:r>
+      <w:r>
+        <w:rPr>
+          <w:rFonts w:ascii="Consolas" w:hAnsi="Consolas" w:cs="Consolas"/>
+          <w:b/>
+          <w:bCs/>
+          <w:i/>
+          <w:iCs/>
+          <w:color w:val="0000C0"/>
+          <w:sz w:val="20"/>
+          <w:szCs w:val="20"/>
+        </w:rPr>
+        <w:t>NEGACAO</w:t>
+      </w:r>
+      <w:r>
+        <w:rPr>
+          <w:rFonts w:ascii="Consolas" w:hAnsi="Consolas" w:cs="Consolas"/>
+          <w:color w:val="000000"/>
+          <w:sz w:val="20"/>
+          <w:szCs w:val="20"/>
+        </w:rPr>
+        <w:t>;</w:t>
+      </w:r>
+    </w:p>
+    <w:p>
+      <w:pPr>
+        <w:autoSpaceDE w:val="0"/>
+        <w:autoSpaceDN w:val="0"/>
+        <w:adjustRightInd w:val="0"/>
+        <w:spacing w:after="0" w:line="240" w:lineRule="auto"/>
+        <w:rPr>
+          <w:rFonts w:ascii="Consolas" w:hAnsi="Consolas" w:cs="Consolas"/>
+          <w:sz w:val="20"/>
+          <w:szCs w:val="20"/>
+        </w:rPr>
+      </w:pPr>
+      <w:r>
+        <w:rPr>
+          <w:rFonts w:ascii="Consolas" w:hAnsi="Consolas" w:cs="Consolas"/>
+          <w:color w:val="000000"/>
+          <w:sz w:val="20"/>
+          <w:szCs w:val="20"/>
+        </w:rPr>
+        <w:tab/>
+        <w:t>}</w:t>
+      </w:r>
+    </w:p>
+    <w:p>
+      <w:pPr>
+        <w:autoSpaceDE w:val="0"/>
+        <w:autoSpaceDN w:val="0"/>
+        <w:adjustRightInd w:val="0"/>
+        <w:spacing w:after="0" w:line="240" w:lineRule="auto"/>
+        <w:rPr>
+          <w:rFonts w:ascii="Consolas" w:hAnsi="Consolas" w:cs="Consolas"/>
+          <w:sz w:val="20"/>
+          <w:szCs w:val="20"/>
+        </w:rPr>
+      </w:pPr>
+    </w:p>
+    <w:p>
+      <w:pPr>
+        <w:autoSpaceDE w:val="0"/>
+        <w:autoSpaceDN w:val="0"/>
+        <w:adjustRightInd w:val="0"/>
+        <w:spacing w:after="0" w:line="240" w:lineRule="auto"/>
+        <w:rPr>
+          <w:rFonts w:ascii="Consolas" w:hAnsi="Consolas" w:cs="Consolas"/>
+          <w:sz w:val="20"/>
+          <w:szCs w:val="20"/>
+        </w:rPr>
+      </w:pPr>
+      <w:r>
+        <w:rPr>
+          <w:rFonts w:ascii="Consolas" w:hAnsi="Consolas" w:cs="Consolas"/>
+          <w:color w:val="000000"/>
+          <w:sz w:val="20"/>
+          <w:szCs w:val="20"/>
+        </w:rPr>
+        <w:tab/>
+      </w:r>
+      <w:r>
+        <w:rPr>
+          <w:rFonts w:ascii="Consolas" w:hAnsi="Consolas" w:cs="Consolas"/>
+          <w:b/>
+          <w:bCs/>
+          <w:color w:val="7F0055"/>
+          <w:sz w:val="20"/>
+          <w:szCs w:val="20"/>
+        </w:rPr>
+        <w:t>public</w:t>
+      </w:r>
+      <w:r>
+        <w:rPr>
+          <w:rFonts w:ascii="Consolas" w:hAnsi="Consolas" w:cs="Consolas"/>
+          <w:color w:val="000000"/>
+          <w:sz w:val="20"/>
+          <w:szCs w:val="20"/>
+        </w:rPr>
+        <w:t xml:space="preserve"> </w:t>
+      </w:r>
+      <w:r>
+        <w:rPr>
+          <w:rFonts w:ascii="Consolas" w:hAnsi="Consolas" w:cs="Consolas"/>
+          <w:b/>
+          <w:bCs/>
+          <w:color w:val="7F0055"/>
+          <w:sz w:val="20"/>
+          <w:szCs w:val="20"/>
+        </w:rPr>
+        <w:t>int</w:t>
+      </w:r>
+      <w:r>
+        <w:rPr>
+          <w:rFonts w:ascii="Consolas" w:hAnsi="Consolas" w:cs="Consolas"/>
+          <w:color w:val="000000"/>
+          <w:sz w:val="20"/>
+          <w:szCs w:val="20"/>
+        </w:rPr>
+        <w:t xml:space="preserve"> calculaPena(Resposta </w:t>
+      </w:r>
+      <w:r>
+        <w:rPr>
+          <w:rFonts w:ascii="Consolas" w:hAnsi="Consolas" w:cs="Consolas"/>
+          <w:color w:val="6A3E3E"/>
+          <w:sz w:val="20"/>
+          <w:szCs w:val="20"/>
+        </w:rPr>
+        <w:t>respostaPrisioneiroA</w:t>
+      </w:r>
+      <w:r>
+        <w:rPr>
+          <w:rFonts w:ascii="Consolas" w:hAnsi="Consolas" w:cs="Consolas"/>
+          <w:color w:val="000000"/>
+          <w:sz w:val="20"/>
+          <w:szCs w:val="20"/>
+        </w:rPr>
+        <w:t xml:space="preserve">, Resposta </w:t>
+      </w:r>
+      <w:r>
+        <w:rPr>
+          <w:rFonts w:ascii="Consolas" w:hAnsi="Consolas" w:cs="Consolas"/>
+          <w:color w:val="6A3E3E"/>
+          <w:sz w:val="20"/>
+          <w:szCs w:val="20"/>
+        </w:rPr>
+        <w:t>respostaPrisioneiroB</w:t>
+      </w:r>
+      <w:r>
+        <w:rPr>
+          <w:rFonts w:ascii="Consolas" w:hAnsi="Consolas" w:cs="Consolas"/>
+          <w:color w:val="000000"/>
+          <w:sz w:val="20"/>
+          <w:szCs w:val="20"/>
+        </w:rPr>
+        <w:t>) {</w:t>
+      </w:r>
+    </w:p>
+    <w:p>
+      <w:pPr>
+        <w:autoSpaceDE w:val="0"/>
+        <w:autoSpaceDN w:val="0"/>
+        <w:adjustRightInd w:val="0"/>
+        <w:spacing w:after="0" w:line="240" w:lineRule="auto"/>
+        <w:rPr>
+          <w:rFonts w:ascii="Consolas" w:hAnsi="Consolas" w:cs="Consolas"/>
+          <w:sz w:val="20"/>
+          <w:szCs w:val="20"/>
+        </w:rPr>
+      </w:pPr>
+      <w:r>
+        <w:rPr>
+          <w:rFonts w:ascii="Consolas" w:hAnsi="Consolas" w:cs="Consolas"/>
+          <w:color w:val="000000"/>
+          <w:sz w:val="20"/>
+          <w:szCs w:val="20"/>
+        </w:rPr>
+        <w:tab/>
+      </w:r>
+      <w:r>
+        <w:rPr>
+          <w:rFonts w:ascii="Consolas" w:hAnsi="Consolas" w:cs="Consolas"/>
+          <w:color w:val="000000"/>
+          <w:sz w:val="20"/>
+          <w:szCs w:val="20"/>
+        </w:rPr>
+        <w:tab/>
+      </w:r>
+      <w:r>
+        <w:rPr>
+          <w:rFonts w:ascii="Consolas" w:hAnsi="Consolas" w:cs="Consolas"/>
+          <w:b/>
+          <w:bCs/>
+          <w:color w:val="7F0055"/>
+          <w:sz w:val="20"/>
+          <w:szCs w:val="20"/>
+        </w:rPr>
+        <w:t>if</w:t>
+      </w:r>
+      <w:r>
+        <w:rPr>
+          <w:rFonts w:ascii="Consolas" w:hAnsi="Consolas" w:cs="Consolas"/>
+          <w:color w:val="000000"/>
+          <w:sz w:val="20"/>
+          <w:szCs w:val="20"/>
+        </w:rPr>
+        <w:t xml:space="preserve"> (</w:t>
+      </w:r>
+      <w:r>
+        <w:rPr>
+          <w:rFonts w:ascii="Consolas" w:hAnsi="Consolas" w:cs="Consolas"/>
+          <w:color w:val="6A3E3E"/>
+          <w:sz w:val="20"/>
+          <w:szCs w:val="20"/>
+        </w:rPr>
+        <w:t>respostaPrisioneiroA</w:t>
+      </w:r>
+      <w:r>
+        <w:rPr>
+          <w:rFonts w:ascii="Consolas" w:hAnsi="Consolas" w:cs="Consolas"/>
+          <w:color w:val="000000"/>
+          <w:sz w:val="20"/>
+          <w:szCs w:val="20"/>
+        </w:rPr>
+        <w:t xml:space="preserve"> == Resposta.</w:t>
+      </w:r>
+      <w:r>
+        <w:rPr>
+          <w:rFonts w:ascii="Consolas" w:hAnsi="Consolas" w:cs="Consolas"/>
+          <w:b/>
+          <w:bCs/>
+          <w:i/>
+          <w:iCs/>
+          <w:color w:val="0000C0"/>
+          <w:sz w:val="20"/>
+          <w:szCs w:val="20"/>
+        </w:rPr>
+        <w:t>DELACAO</w:t>
+      </w:r>
+      <w:r>
+        <w:rPr>
+          <w:rFonts w:ascii="Consolas" w:hAnsi="Consolas" w:cs="Consolas"/>
+          <w:color w:val="000000"/>
+          <w:sz w:val="20"/>
+          <w:szCs w:val="20"/>
+        </w:rPr>
+        <w:t>) {</w:t>
+      </w:r>
+    </w:p>
+    <w:p>
+      <w:pPr>
+        <w:autoSpaceDE w:val="0"/>
+        <w:autoSpaceDN w:val="0"/>
+        <w:adjustRightInd w:val="0"/>
+        <w:spacing w:after="0" w:line="240" w:lineRule="auto"/>
+        <w:rPr>
+          <w:rFonts w:ascii="Consolas" w:hAnsi="Consolas" w:cs="Consolas"/>
+          <w:sz w:val="20"/>
+          <w:szCs w:val="20"/>
+        </w:rPr>
+      </w:pPr>
+      <w:r>
+        <w:rPr>
+          <w:rFonts w:ascii="Consolas" w:hAnsi="Consolas" w:cs="Consolas"/>
+          <w:color w:val="000000"/>
+          <w:sz w:val="20"/>
+          <w:szCs w:val="20"/>
+        </w:rPr>
+        <w:tab/>
+      </w:r>
+      <w:r>
+        <w:rPr>
+          <w:rFonts w:ascii="Consolas" w:hAnsi="Consolas" w:cs="Consolas"/>
+          <w:color w:val="000000"/>
+          <w:sz w:val="20"/>
+          <w:szCs w:val="20"/>
+        </w:rPr>
+        <w:tab/>
+      </w:r>
+      <w:r>
+        <w:rPr>
+          <w:rFonts w:ascii="Consolas" w:hAnsi="Consolas" w:cs="Consolas"/>
+          <w:color w:val="000000"/>
+          <w:sz w:val="20"/>
+          <w:szCs w:val="20"/>
+        </w:rPr>
+        <w:tab/>
+      </w:r>
+      <w:r>
+        <w:rPr>
+          <w:rFonts w:ascii="Consolas" w:hAnsi="Consolas" w:cs="Consolas"/>
+          <w:b/>
+          <w:bCs/>
+          <w:color w:val="7F0055"/>
+          <w:sz w:val="20"/>
+          <w:szCs w:val="20"/>
+        </w:rPr>
+        <w:t>if</w:t>
+      </w:r>
+      <w:r>
+        <w:rPr>
+          <w:rFonts w:ascii="Consolas" w:hAnsi="Consolas" w:cs="Consolas"/>
+          <w:color w:val="000000"/>
+          <w:sz w:val="20"/>
+          <w:szCs w:val="20"/>
+        </w:rPr>
+        <w:t xml:space="preserve"> (</w:t>
+      </w:r>
+      <w:r>
+        <w:rPr>
+          <w:rFonts w:ascii="Consolas" w:hAnsi="Consolas" w:cs="Consolas"/>
+          <w:color w:val="6A3E3E"/>
+          <w:sz w:val="20"/>
+          <w:szCs w:val="20"/>
+        </w:rPr>
+        <w:t>respostaPrisioneiroB</w:t>
+      </w:r>
+      <w:r>
+        <w:rPr>
+          <w:rFonts w:ascii="Consolas" w:hAnsi="Consolas" w:cs="Consolas"/>
+          <w:color w:val="000000"/>
+          <w:sz w:val="20"/>
+          <w:szCs w:val="20"/>
+        </w:rPr>
+        <w:t xml:space="preserve"> == Resposta.</w:t>
+      </w:r>
+      <w:r>
+        <w:rPr>
+          <w:rFonts w:ascii="Consolas" w:hAnsi="Consolas" w:cs="Consolas"/>
+          <w:b/>
+          <w:bCs/>
+          <w:i/>
+          <w:iCs/>
+          <w:color w:val="0000C0"/>
+          <w:sz w:val="20"/>
+          <w:szCs w:val="20"/>
+        </w:rPr>
+        <w:t>DELACAO</w:t>
+      </w:r>
+      <w:r>
+        <w:rPr>
+          <w:rFonts w:ascii="Consolas" w:hAnsi="Consolas" w:cs="Consolas"/>
+          <w:color w:val="000000"/>
+          <w:sz w:val="20"/>
+          <w:szCs w:val="20"/>
+        </w:rPr>
+        <w:t>) {</w:t>
+      </w:r>
+    </w:p>
+    <w:p>
+      <w:pPr>
+        <w:autoSpaceDE w:val="0"/>
+        <w:autoSpaceDN w:val="0"/>
+        <w:adjustRightInd w:val="0"/>
+        <w:spacing w:after="0" w:line="240" w:lineRule="auto"/>
+        <w:rPr>
+          <w:rFonts w:ascii="Consolas" w:hAnsi="Consolas" w:cs="Consolas"/>
+          <w:sz w:val="20"/>
+          <w:szCs w:val="20"/>
+        </w:rPr>
+      </w:pPr>
+      <w:r>
+        <w:rPr>
+          <w:rFonts w:ascii="Consolas" w:hAnsi="Consolas" w:cs="Consolas"/>
+          <w:color w:val="000000"/>
+          <w:sz w:val="20"/>
+          <w:szCs w:val="20"/>
+        </w:rPr>
+        <w:tab/>
+      </w:r>
+      <w:r>
+        <w:rPr>
+          <w:rFonts w:ascii="Consolas" w:hAnsi="Consolas" w:cs="Consolas"/>
+          <w:color w:val="000000"/>
+          <w:sz w:val="20"/>
+          <w:szCs w:val="20"/>
+        </w:rPr>
+        <w:tab/>
+      </w:r>
+      <w:r>
+        <w:rPr>
+          <w:rFonts w:ascii="Consolas" w:hAnsi="Consolas" w:cs="Consolas"/>
+          <w:color w:val="000000"/>
+          <w:sz w:val="20"/>
+          <w:szCs w:val="20"/>
+        </w:rPr>
+        <w:tab/>
+      </w:r>
+      <w:r>
+        <w:rPr>
+          <w:rFonts w:ascii="Consolas" w:hAnsi="Consolas" w:cs="Consolas"/>
+          <w:color w:val="000000"/>
+          <w:sz w:val="20"/>
+          <w:szCs w:val="20"/>
+        </w:rPr>
+        <w:tab/>
+      </w:r>
+      <w:r>
+        <w:rPr>
+          <w:rFonts w:ascii="Consolas" w:hAnsi="Consolas" w:cs="Consolas"/>
+          <w:b/>
+          <w:bCs/>
+          <w:color w:val="7F0055"/>
+          <w:sz w:val="20"/>
+          <w:szCs w:val="20"/>
+        </w:rPr>
+        <w:t>return</w:t>
+      </w:r>
+      <w:r>
+        <w:rPr>
+          <w:rFonts w:ascii="Consolas" w:hAnsi="Consolas" w:cs="Consolas"/>
+          <w:color w:val="000000"/>
+          <w:sz w:val="20"/>
+          <w:szCs w:val="20"/>
+        </w:rPr>
+        <w:t xml:space="preserve"> </w:t>
+      </w:r>
+      <w:r>
+        <w:rPr>
+          <w:rFonts w:ascii="Consolas" w:hAnsi="Consolas" w:cs="Consolas"/>
+          <w:color w:val="0000C0"/>
+          <w:sz w:val="20"/>
+          <w:szCs w:val="20"/>
+        </w:rPr>
+        <w:t>PENA_CONDENACAO_MUTUA</w:t>
+      </w:r>
+      <w:r>
+        <w:rPr>
+          <w:rFonts w:ascii="Consolas" w:hAnsi="Consolas" w:cs="Consolas"/>
+          <w:color w:val="000000"/>
+          <w:sz w:val="20"/>
+          <w:szCs w:val="20"/>
+        </w:rPr>
+        <w:t>;</w:t>
+      </w:r>
+    </w:p>
+    <w:p>
+      <w:pPr>
+        <w:autoSpaceDE w:val="0"/>
+        <w:autoSpaceDN w:val="0"/>
+        <w:adjustRightInd w:val="0"/>
+        <w:spacing w:after="0" w:line="240" w:lineRule="auto"/>
+        <w:rPr>
+          <w:rFonts w:ascii="Consolas" w:hAnsi="Consolas" w:cs="Consolas"/>
+          <w:sz w:val="20"/>
+          <w:szCs w:val="20"/>
+          <w:lang w:val="en-US"/>
+        </w:rPr>
+      </w:pPr>
+      <w:r>
+        <w:rPr>
+          <w:rFonts w:ascii="Consolas" w:hAnsi="Consolas" w:cs="Consolas"/>
+          <w:color w:val="000000"/>
+          <w:sz w:val="20"/>
+          <w:szCs w:val="20"/>
+        </w:rPr>
+        <w:tab/>
+      </w:r>
+      <w:r>
+        <w:rPr>
+          <w:rFonts w:ascii="Consolas" w:hAnsi="Consolas" w:cs="Consolas"/>
+          <w:color w:val="000000"/>
+          <w:sz w:val="20"/>
+          <w:szCs w:val="20"/>
+        </w:rPr>
+        <w:tab/>
+      </w:r>
+      <w:r>
+        <w:rPr>
+          <w:rFonts w:ascii="Consolas" w:hAnsi="Consolas" w:cs="Consolas"/>
+          <w:color w:val="000000"/>
+          <w:sz w:val="20"/>
+          <w:szCs w:val="20"/>
+        </w:rPr>
+        <w:tab/>
+      </w:r>
+      <w:r>
+        <w:rPr>
+          <w:rFonts w:ascii="Consolas" w:hAnsi="Consolas" w:cs="Consolas"/>
+          <w:color w:val="000000"/>
+          <w:sz w:val="20"/>
+          <w:szCs w:val="20"/>
+          <w:lang w:val="en-US"/>
+        </w:rPr>
+        <w:t xml:space="preserve">} </w:t>
+      </w:r>
+      <w:r>
+        <w:rPr>
+          <w:rFonts w:ascii="Consolas" w:hAnsi="Consolas" w:cs="Consolas"/>
+          <w:b/>
+          <w:bCs/>
+          <w:color w:val="7F0055"/>
+          <w:sz w:val="20"/>
+          <w:szCs w:val="20"/>
+          <w:lang w:val="en-US"/>
+        </w:rPr>
+        <w:t>else</w:t>
+      </w:r>
+      <w:r>
+        <w:rPr>
+          <w:rFonts w:ascii="Consolas" w:hAnsi="Consolas" w:cs="Consolas"/>
+          <w:color w:val="000000"/>
+          <w:sz w:val="20"/>
+          <w:szCs w:val="20"/>
+          <w:lang w:val="en-US"/>
+        </w:rPr>
+        <w:t xml:space="preserve"> {</w:t>
+      </w:r>
+    </w:p>
+    <w:p>
+      <w:pPr>
+        <w:autoSpaceDE w:val="0"/>
+        <w:autoSpaceDN w:val="0"/>
+        <w:adjustRightInd w:val="0"/>
+        <w:spacing w:after="0" w:line="240" w:lineRule="auto"/>
+        <w:rPr>
+          <w:rFonts w:ascii="Consolas" w:hAnsi="Consolas" w:cs="Consolas"/>
+          <w:sz w:val="20"/>
+          <w:szCs w:val="20"/>
+          <w:lang w:val="en-US"/>
+        </w:rPr>
+      </w:pPr>
+      <w:r>
+        <w:rPr>
+          <w:rFonts w:ascii="Consolas" w:hAnsi="Consolas" w:cs="Consolas"/>
+          <w:color w:val="000000"/>
+          <w:sz w:val="20"/>
+          <w:szCs w:val="20"/>
+          <w:lang w:val="en-US"/>
+        </w:rPr>
+        <w:tab/>
+      </w:r>
+      <w:r>
+        <w:rPr>
+          <w:rFonts w:ascii="Consolas" w:hAnsi="Consolas" w:cs="Consolas"/>
+          <w:color w:val="000000"/>
+          <w:sz w:val="20"/>
+          <w:szCs w:val="20"/>
+          <w:lang w:val="en-US"/>
+        </w:rPr>
+        <w:tab/>
+      </w:r>
+      <w:r>
+        <w:rPr>
+          <w:rFonts w:ascii="Consolas" w:hAnsi="Consolas" w:cs="Consolas"/>
+          <w:color w:val="000000"/>
+          <w:sz w:val="20"/>
+          <w:szCs w:val="20"/>
+          <w:lang w:val="en-US"/>
+        </w:rPr>
+        <w:tab/>
+      </w:r>
+      <w:r>
+        <w:rPr>
+          <w:rFonts w:ascii="Consolas" w:hAnsi="Consolas" w:cs="Consolas"/>
+          <w:color w:val="000000"/>
+          <w:sz w:val="20"/>
+          <w:szCs w:val="20"/>
+          <w:lang w:val="en-US"/>
+        </w:rPr>
+        <w:tab/>
+      </w:r>
+      <w:r>
+        <w:rPr>
+          <w:rFonts w:ascii="Consolas" w:hAnsi="Consolas" w:cs="Consolas"/>
+          <w:b/>
+          <w:bCs/>
+          <w:color w:val="7F0055"/>
+          <w:sz w:val="20"/>
+          <w:szCs w:val="20"/>
+          <w:lang w:val="en-US"/>
+        </w:rPr>
+        <w:t>return</w:t>
+      </w:r>
+      <w:r>
+        <w:rPr>
+          <w:rFonts w:ascii="Consolas" w:hAnsi="Consolas" w:cs="Consolas"/>
+          <w:color w:val="000000"/>
+          <w:sz w:val="20"/>
+          <w:szCs w:val="20"/>
+          <w:lang w:val="en-US"/>
+        </w:rPr>
+        <w:t xml:space="preserve"> </w:t>
+      </w:r>
+      <w:r>
+        <w:rPr>
+          <w:rFonts w:ascii="Consolas" w:hAnsi="Consolas" w:cs="Consolas"/>
+          <w:color w:val="0000C0"/>
+          <w:sz w:val="20"/>
+          <w:szCs w:val="20"/>
+          <w:lang w:val="en-US"/>
+        </w:rPr>
+        <w:t>PENA_INOCENCIA</w:t>
+      </w:r>
+      <w:r>
+        <w:rPr>
+          <w:rFonts w:ascii="Consolas" w:hAnsi="Consolas" w:cs="Consolas"/>
+          <w:color w:val="000000"/>
+          <w:sz w:val="20"/>
+          <w:szCs w:val="20"/>
+          <w:lang w:val="en-US"/>
+        </w:rPr>
+        <w:t>;</w:t>
+      </w:r>
+    </w:p>
+    <w:p>
+      <w:pPr>
+        <w:autoSpaceDE w:val="0"/>
+        <w:autoSpaceDN w:val="0"/>
+        <w:adjustRightInd w:val="0"/>
+        <w:spacing w:after="0" w:line="240" w:lineRule="auto"/>
+        <w:rPr>
+          <w:rFonts w:ascii="Consolas" w:hAnsi="Consolas" w:cs="Consolas"/>
+          <w:sz w:val="20"/>
+          <w:szCs w:val="20"/>
+          <w:lang w:val="en-US"/>
+        </w:rPr>
+      </w:pPr>
+      <w:r>
+        <w:rPr>
+          <w:rFonts w:ascii="Consolas" w:hAnsi="Consolas" w:cs="Consolas"/>
+          <w:color w:val="000000"/>
+          <w:sz w:val="20"/>
+          <w:szCs w:val="20"/>
+          <w:lang w:val="en-US"/>
+        </w:rPr>
+        <w:tab/>
+      </w:r>
+      <w:r>
+        <w:rPr>
+          <w:rFonts w:ascii="Consolas" w:hAnsi="Consolas" w:cs="Consolas"/>
+          <w:color w:val="000000"/>
+          <w:sz w:val="20"/>
+          <w:szCs w:val="20"/>
+          <w:lang w:val="en-US"/>
+        </w:rPr>
+        <w:tab/>
+      </w:r>
+      <w:r>
+        <w:rPr>
+          <w:rFonts w:ascii="Consolas" w:hAnsi="Consolas" w:cs="Consolas"/>
+          <w:color w:val="000000"/>
+          <w:sz w:val="20"/>
+          <w:szCs w:val="20"/>
+          <w:lang w:val="en-US"/>
+        </w:rPr>
+        <w:tab/>
+        <w:t>}</w:t>
+      </w:r>
+    </w:p>
+    <w:p>
+      <w:pPr>
+        <w:autoSpaceDE w:val="0"/>
+        <w:autoSpaceDN w:val="0"/>
+        <w:adjustRightInd w:val="0"/>
+        <w:spacing w:after="0" w:line="240" w:lineRule="auto"/>
+        <w:rPr>
+          <w:rFonts w:ascii="Consolas" w:hAnsi="Consolas" w:cs="Consolas"/>
+          <w:sz w:val="20"/>
+          <w:szCs w:val="20"/>
+          <w:lang w:val="en-US"/>
+        </w:rPr>
+      </w:pPr>
+      <w:r>
+        <w:rPr>
+          <w:rFonts w:ascii="Consolas" w:hAnsi="Consolas" w:cs="Consolas"/>
+          <w:color w:val="000000"/>
+          <w:sz w:val="20"/>
+          <w:szCs w:val="20"/>
+          <w:lang w:val="en-US"/>
+        </w:rPr>
+        <w:tab/>
+      </w:r>
+      <w:r>
+        <w:rPr>
+          <w:rFonts w:ascii="Consolas" w:hAnsi="Consolas" w:cs="Consolas"/>
+          <w:color w:val="000000"/>
+          <w:sz w:val="20"/>
+          <w:szCs w:val="20"/>
+          <w:lang w:val="en-US"/>
+        </w:rPr>
+        <w:tab/>
+        <w:t xml:space="preserve">} </w:t>
+      </w:r>
+      <w:r>
+        <w:rPr>
+          <w:rFonts w:ascii="Consolas" w:hAnsi="Consolas" w:cs="Consolas"/>
+          <w:b/>
+          <w:bCs/>
+          <w:color w:val="7F0055"/>
+          <w:sz w:val="20"/>
+          <w:szCs w:val="20"/>
+          <w:lang w:val="en-US"/>
+        </w:rPr>
+        <w:t>else</w:t>
+      </w:r>
+      <w:r>
+        <w:rPr>
+          <w:rFonts w:ascii="Consolas" w:hAnsi="Consolas" w:cs="Consolas"/>
+          <w:color w:val="000000"/>
+          <w:sz w:val="20"/>
+          <w:szCs w:val="20"/>
+          <w:lang w:val="en-US"/>
+        </w:rPr>
+        <w:t xml:space="preserve"> {</w:t>
+      </w:r>
+    </w:p>
+    <w:p>
+      <w:pPr>
+        <w:autoSpaceDE w:val="0"/>
+        <w:autoSpaceDN w:val="0"/>
+        <w:adjustRightInd w:val="0"/>
+        <w:spacing w:after="0" w:line="240" w:lineRule="auto"/>
+        <w:rPr>
+          <w:rFonts w:ascii="Consolas" w:hAnsi="Consolas" w:cs="Consolas"/>
+          <w:sz w:val="20"/>
+          <w:szCs w:val="20"/>
+        </w:rPr>
+      </w:pPr>
+      <w:r>
+        <w:rPr>
+          <w:rFonts w:ascii="Consolas" w:hAnsi="Consolas" w:cs="Consolas"/>
+          <w:color w:val="000000"/>
+          <w:sz w:val="20"/>
+          <w:szCs w:val="20"/>
+          <w:lang w:val="en-US"/>
+        </w:rPr>
+        <w:tab/>
+      </w:r>
+      <w:r>
+        <w:rPr>
+          <w:rFonts w:ascii="Consolas" w:hAnsi="Consolas" w:cs="Consolas"/>
+          <w:color w:val="000000"/>
+          <w:sz w:val="20"/>
+          <w:szCs w:val="20"/>
+          <w:lang w:val="en-US"/>
+        </w:rPr>
+        <w:tab/>
+      </w:r>
+      <w:r>
+        <w:rPr>
+          <w:rFonts w:ascii="Consolas" w:hAnsi="Consolas" w:cs="Consolas"/>
+          <w:color w:val="000000"/>
+          <w:sz w:val="20"/>
+          <w:szCs w:val="20"/>
+          <w:lang w:val="en-US"/>
+        </w:rPr>
+        <w:tab/>
+      </w:r>
+      <w:r>
+        <w:rPr>
+          <w:rFonts w:ascii="Consolas" w:hAnsi="Consolas" w:cs="Consolas"/>
+          <w:b/>
+          <w:bCs/>
+          <w:color w:val="7F0055"/>
+          <w:sz w:val="20"/>
+          <w:szCs w:val="20"/>
+        </w:rPr>
+        <w:t>if</w:t>
+      </w:r>
+      <w:r>
+        <w:rPr>
+          <w:rFonts w:ascii="Consolas" w:hAnsi="Consolas" w:cs="Consolas"/>
+          <w:color w:val="000000"/>
+          <w:sz w:val="20"/>
+          <w:szCs w:val="20"/>
+        </w:rPr>
+        <w:t xml:space="preserve"> (</w:t>
+      </w:r>
+      <w:r>
+        <w:rPr>
+          <w:rFonts w:ascii="Consolas" w:hAnsi="Consolas" w:cs="Consolas"/>
+          <w:color w:val="6A3E3E"/>
+          <w:sz w:val="20"/>
+          <w:szCs w:val="20"/>
+        </w:rPr>
+        <w:t>respostaPrisioneiroB</w:t>
+      </w:r>
+      <w:r>
+        <w:rPr>
+          <w:rFonts w:ascii="Consolas" w:hAnsi="Consolas" w:cs="Consolas"/>
+          <w:color w:val="000000"/>
+          <w:sz w:val="20"/>
+          <w:szCs w:val="20"/>
+        </w:rPr>
+        <w:t xml:space="preserve"> == Resposta.</w:t>
+      </w:r>
+      <w:r>
+        <w:rPr>
+          <w:rFonts w:ascii="Consolas" w:hAnsi="Consolas" w:cs="Consolas"/>
+          <w:b/>
+          <w:bCs/>
+          <w:i/>
+          <w:iCs/>
+          <w:color w:val="0000C0"/>
+          <w:sz w:val="20"/>
+          <w:szCs w:val="20"/>
+        </w:rPr>
+        <w:t>DELACAO</w:t>
+      </w:r>
+      <w:r>
+        <w:rPr>
+          <w:rFonts w:ascii="Consolas" w:hAnsi="Consolas" w:cs="Consolas"/>
+          <w:color w:val="000000"/>
+          <w:sz w:val="20"/>
+          <w:szCs w:val="20"/>
+        </w:rPr>
+        <w:t>) {</w:t>
+      </w:r>
+    </w:p>
+    <w:p>
+      <w:pPr>
+        <w:autoSpaceDE w:val="0"/>
+        <w:autoSpaceDN w:val="0"/>
+        <w:adjustRightInd w:val="0"/>
+        <w:spacing w:after="0" w:line="240" w:lineRule="auto"/>
+        <w:rPr>
+          <w:rFonts w:ascii="Consolas" w:hAnsi="Consolas" w:cs="Consolas"/>
+          <w:sz w:val="20"/>
+          <w:szCs w:val="20"/>
+        </w:rPr>
+      </w:pPr>
+      <w:r>
+        <w:rPr>
+          <w:rFonts w:ascii="Consolas" w:hAnsi="Consolas" w:cs="Consolas"/>
+          <w:color w:val="000000"/>
+          <w:sz w:val="20"/>
+          <w:szCs w:val="20"/>
+        </w:rPr>
+        <w:tab/>
+      </w:r>
+      <w:r>
+        <w:rPr>
+          <w:rFonts w:ascii="Consolas" w:hAnsi="Consolas" w:cs="Consolas"/>
+          <w:color w:val="000000"/>
+          <w:sz w:val="20"/>
+          <w:szCs w:val="20"/>
+        </w:rPr>
+        <w:tab/>
+      </w:r>
+      <w:r>
+        <w:rPr>
+          <w:rFonts w:ascii="Consolas" w:hAnsi="Consolas" w:cs="Consolas"/>
+          <w:color w:val="000000"/>
+          <w:sz w:val="20"/>
+          <w:szCs w:val="20"/>
+        </w:rPr>
+        <w:tab/>
+      </w:r>
+      <w:r>
+        <w:rPr>
+          <w:rFonts w:ascii="Consolas" w:hAnsi="Consolas" w:cs="Consolas"/>
+          <w:color w:val="000000"/>
+          <w:sz w:val="20"/>
+          <w:szCs w:val="20"/>
+        </w:rPr>
+        <w:tab/>
+      </w:r>
+      <w:r>
+        <w:rPr>
+          <w:rFonts w:ascii="Consolas" w:hAnsi="Consolas" w:cs="Consolas"/>
+          <w:b/>
+          <w:bCs/>
+          <w:color w:val="7F0055"/>
+          <w:sz w:val="20"/>
+          <w:szCs w:val="20"/>
+        </w:rPr>
+        <w:t>return</w:t>
+      </w:r>
+      <w:r>
+        <w:rPr>
+          <w:rFonts w:ascii="Consolas" w:hAnsi="Consolas" w:cs="Consolas"/>
+          <w:color w:val="000000"/>
+          <w:sz w:val="20"/>
+          <w:szCs w:val="20"/>
+        </w:rPr>
+        <w:t xml:space="preserve"> </w:t>
+      </w:r>
+      <w:r>
+        <w:rPr>
+          <w:rFonts w:ascii="Consolas" w:hAnsi="Consolas" w:cs="Consolas"/>
+          <w:color w:val="0000C0"/>
+          <w:sz w:val="20"/>
+          <w:szCs w:val="20"/>
+        </w:rPr>
+        <w:t>PENA_CONDENACAO_INDIVIDUAL</w:t>
+      </w:r>
+      <w:r>
+        <w:rPr>
+          <w:rFonts w:ascii="Consolas" w:hAnsi="Consolas" w:cs="Consolas"/>
+          <w:color w:val="000000"/>
+          <w:sz w:val="20"/>
+          <w:szCs w:val="20"/>
+        </w:rPr>
+        <w:t>;</w:t>
+      </w:r>
+    </w:p>
+    <w:p>
+      <w:pPr>
+        <w:autoSpaceDE w:val="0"/>
+        <w:autoSpaceDN w:val="0"/>
+        <w:adjustRightInd w:val="0"/>
+        <w:spacing w:after="0" w:line="240" w:lineRule="auto"/>
+        <w:rPr>
+          <w:rFonts w:ascii="Consolas" w:hAnsi="Consolas" w:cs="Consolas"/>
+          <w:sz w:val="20"/>
+          <w:szCs w:val="20"/>
+        </w:rPr>
+      </w:pPr>
+      <w:r>
+        <w:rPr>
+          <w:rFonts w:ascii="Consolas" w:hAnsi="Consolas" w:cs="Consolas"/>
+          <w:color w:val="000000"/>
+          <w:sz w:val="20"/>
+          <w:szCs w:val="20"/>
+        </w:rPr>
+        <w:tab/>
+      </w:r>
+      <w:r>
+        <w:rPr>
+          <w:rFonts w:ascii="Consolas" w:hAnsi="Consolas" w:cs="Consolas"/>
+          <w:color w:val="000000"/>
+          <w:sz w:val="20"/>
+          <w:szCs w:val="20"/>
+        </w:rPr>
+        <w:tab/>
+      </w:r>
+      <w:r>
+        <w:rPr>
+          <w:rFonts w:ascii="Consolas" w:hAnsi="Consolas" w:cs="Consolas"/>
+          <w:color w:val="000000"/>
+          <w:sz w:val="20"/>
+          <w:szCs w:val="20"/>
+        </w:rPr>
+        <w:tab/>
+        <w:t xml:space="preserve">} </w:t>
+      </w:r>
+      <w:r>
+        <w:rPr>
+          <w:rFonts w:ascii="Consolas" w:hAnsi="Consolas" w:cs="Consolas"/>
+          <w:b/>
+          <w:bCs/>
+          <w:color w:val="7F0055"/>
+          <w:sz w:val="20"/>
+          <w:szCs w:val="20"/>
+        </w:rPr>
+        <w:t>else</w:t>
+      </w:r>
+      <w:r>
+        <w:rPr>
+          <w:rFonts w:ascii="Consolas" w:hAnsi="Consolas" w:cs="Consolas"/>
+          <w:color w:val="000000"/>
+          <w:sz w:val="20"/>
+          <w:szCs w:val="20"/>
+        </w:rPr>
+        <w:t xml:space="preserve"> {</w:t>
+      </w:r>
+    </w:p>
+    <w:p>
+      <w:pPr>
+        <w:autoSpaceDE w:val="0"/>
+        <w:autoSpaceDN w:val="0"/>
+        <w:adjustRightInd w:val="0"/>
+        <w:spacing w:after="0" w:line="240" w:lineRule="auto"/>
+        <w:rPr>
+          <w:rFonts w:ascii="Consolas" w:hAnsi="Consolas" w:cs="Consolas"/>
+          <w:sz w:val="20"/>
+          <w:szCs w:val="20"/>
+        </w:rPr>
+      </w:pPr>
+      <w:r>
+        <w:rPr>
+          <w:rFonts w:ascii="Consolas" w:hAnsi="Consolas" w:cs="Consolas"/>
+          <w:color w:val="000000"/>
+          <w:sz w:val="20"/>
+          <w:szCs w:val="20"/>
+        </w:rPr>
+        <w:tab/>
+      </w:r>
+      <w:r>
+        <w:rPr>
+          <w:rFonts w:ascii="Consolas" w:hAnsi="Consolas" w:cs="Consolas"/>
+          <w:color w:val="000000"/>
+          <w:sz w:val="20"/>
+          <w:szCs w:val="20"/>
+        </w:rPr>
+        <w:tab/>
+      </w:r>
+      <w:r>
+        <w:rPr>
+          <w:rFonts w:ascii="Consolas" w:hAnsi="Consolas" w:cs="Consolas"/>
+          <w:color w:val="000000"/>
+          <w:sz w:val="20"/>
+          <w:szCs w:val="20"/>
+        </w:rPr>
+        <w:tab/>
+      </w:r>
+      <w:r>
+        <w:rPr>
+          <w:rFonts w:ascii="Consolas" w:hAnsi="Consolas" w:cs="Consolas"/>
+          <w:color w:val="000000"/>
+          <w:sz w:val="20"/>
+          <w:szCs w:val="20"/>
+        </w:rPr>
+        <w:tab/>
+      </w:r>
+      <w:r>
+        <w:rPr>
+          <w:rFonts w:ascii="Consolas" w:hAnsi="Consolas" w:cs="Consolas"/>
+          <w:b/>
+          <w:bCs/>
+          <w:color w:val="7F0055"/>
+          <w:sz w:val="20"/>
+          <w:szCs w:val="20"/>
+        </w:rPr>
+        <w:t>return</w:t>
+      </w:r>
+      <w:r>
+        <w:rPr>
+          <w:rFonts w:ascii="Consolas" w:hAnsi="Consolas" w:cs="Consolas"/>
+          <w:color w:val="000000"/>
+          <w:sz w:val="20"/>
+          <w:szCs w:val="20"/>
+        </w:rPr>
+        <w:t xml:space="preserve"> </w:t>
+      </w:r>
+      <w:r>
+        <w:rPr>
+          <w:rFonts w:ascii="Consolas" w:hAnsi="Consolas" w:cs="Consolas"/>
+          <w:color w:val="0000C0"/>
+          <w:sz w:val="20"/>
+          <w:szCs w:val="20"/>
+        </w:rPr>
+        <w:t>PENA_CONDENACAO_CUMPLICES</w:t>
+      </w:r>
+      <w:r>
+        <w:rPr>
+          <w:rFonts w:ascii="Consolas" w:hAnsi="Consolas" w:cs="Consolas"/>
+          <w:color w:val="000000"/>
+          <w:sz w:val="20"/>
+          <w:szCs w:val="20"/>
+        </w:rPr>
+        <w:t>;</w:t>
+      </w:r>
+    </w:p>
+    <w:p>
+      <w:pPr>
+        <w:autoSpaceDE w:val="0"/>
+        <w:autoSpaceDN w:val="0"/>
+        <w:adjustRightInd w:val="0"/>
+        <w:spacing w:after="0" w:line="240" w:lineRule="auto"/>
+        <w:rPr>
+          <w:rFonts w:ascii="Consolas" w:hAnsi="Consolas" w:cs="Consolas"/>
+          <w:sz w:val="20"/>
+          <w:szCs w:val="20"/>
+        </w:rPr>
+      </w:pPr>
+      <w:r>
+        <w:rPr>
+          <w:rFonts w:ascii="Consolas" w:hAnsi="Consolas" w:cs="Consolas"/>
+          <w:color w:val="000000"/>
+          <w:sz w:val="20"/>
+          <w:szCs w:val="20"/>
+        </w:rPr>
+        <w:tab/>
+      </w:r>
+      <w:r>
+        <w:rPr>
+          <w:rFonts w:ascii="Consolas" w:hAnsi="Consolas" w:cs="Consolas"/>
+          <w:color w:val="000000"/>
+          <w:sz w:val="20"/>
+          <w:szCs w:val="20"/>
+        </w:rPr>
+        <w:tab/>
+      </w:r>
+      <w:r>
+        <w:rPr>
+          <w:rFonts w:ascii="Consolas" w:hAnsi="Consolas" w:cs="Consolas"/>
+          <w:color w:val="000000"/>
+          <w:sz w:val="20"/>
+          <w:szCs w:val="20"/>
+        </w:rPr>
+        <w:tab/>
+        <w:t>}</w:t>
+      </w:r>
+    </w:p>
+    <w:p>
+      <w:pPr>
+        <w:autoSpaceDE w:val="0"/>
+        <w:autoSpaceDN w:val="0"/>
+        <w:adjustRightInd w:val="0"/>
+        <w:spacing w:after="0" w:line="240" w:lineRule="auto"/>
+        <w:rPr>
+          <w:rFonts w:ascii="Consolas" w:hAnsi="Consolas" w:cs="Consolas"/>
+          <w:sz w:val="20"/>
+          <w:szCs w:val="20"/>
+        </w:rPr>
+      </w:pPr>
+      <w:r>
+        <w:rPr>
+          <w:rFonts w:ascii="Consolas" w:hAnsi="Consolas" w:cs="Consolas"/>
+          <w:color w:val="000000"/>
+          <w:sz w:val="20"/>
+          <w:szCs w:val="20"/>
+        </w:rPr>
+        <w:tab/>
+      </w:r>
+      <w:r>
+        <w:rPr>
+          <w:rFonts w:ascii="Consolas" w:hAnsi="Consolas" w:cs="Consolas"/>
+          <w:color w:val="000000"/>
+          <w:sz w:val="20"/>
+          <w:szCs w:val="20"/>
+        </w:rPr>
+        <w:tab/>
+        <w:t>}</w:t>
+      </w:r>
+    </w:p>
+    <w:p>
+      <w:pPr>
+        <w:autoSpaceDE w:val="0"/>
+        <w:autoSpaceDN w:val="0"/>
+        <w:adjustRightInd w:val="0"/>
+        <w:spacing w:after="0" w:line="240" w:lineRule="auto"/>
+        <w:rPr>
+          <w:rFonts w:ascii="Consolas" w:hAnsi="Consolas" w:cs="Consolas"/>
+          <w:sz w:val="20"/>
+          <w:szCs w:val="20"/>
+        </w:rPr>
+      </w:pPr>
+      <w:r>
+        <w:rPr>
+          <w:rFonts w:ascii="Consolas" w:hAnsi="Consolas" w:cs="Consolas"/>
+          <w:color w:val="000000"/>
+          <w:sz w:val="20"/>
+          <w:szCs w:val="20"/>
+        </w:rPr>
+        <w:tab/>
+        <w:t>}</w:t>
+      </w:r>
+    </w:p>
+    <w:p>
+      <w:pPr>
+        <w:spacing w:after="0"/>
+      </w:pPr>
+      <w:r>
+        <w:rPr>
+          <w:rFonts w:ascii="Consolas" w:hAnsi="Consolas" w:cs="Consolas"/>
+          <w:color w:val="000000"/>
+          <w:sz w:val="20"/>
+          <w:szCs w:val="20"/>
+        </w:rPr>
+        <w:t>}</w:t>
+      </w:r>
+    </w:p>
+    <w:p>
+      <w:pPr>
+        <w:spacing w:after="0"/>
+      </w:pPr>
+    </w:p>
+    <w:p>
+      <w:pPr>
+        <w:spacing w:after="0"/>
+      </w:pPr>
+    </w:p>
+    <w:p>
+      <w:pPr>
+        <w:spacing w:after="0"/>
+      </w:pPr>
+    </w:p>
+    <w:p>
+      <w:pPr>
+        <w:spacing w:after="0"/>
+      </w:pPr>
+    </w:p>
+    <w:p>
+      <w:pPr>
+        <w:spacing w:after="0"/>
+      </w:pPr>
+      <w:bookmarkStart w:id="0" w:name="_GoBack"/>
+      <w:bookmarkEnd w:id="0"/>
     </w:p>
     <w:p>
       <w:pPr>
@@ -5221,21 +6931,6 @@
 </file>
 
 <file path=customXml/item1.xml><?xml version="1.0" encoding="utf-8"?>
-<p:properties xmlns:p="http://schemas.microsoft.com/office/2006/metadata/properties" xmlns:xsi="http://www.w3.org/2001/XMLSchema-instance" xmlns:pc="http://schemas.microsoft.com/office/infopath/2007/PartnerControls">
-  <documentManagement/>
-</p:properties>
-</file>
-
-<file path=customXml/item2.xml><?xml version="1.0" encoding="utf-8"?>
-<?mso-contentType ?>
-<FormTemplates xmlns="http://schemas.microsoft.com/sharepoint/v3/contenttype/forms">
-  <Display>DocumentLibraryForm</Display>
-  <Edit>DocumentLibraryForm</Edit>
-  <New>DocumentLibraryForm</New>
-</FormTemplates>
-</file>
-
-<file path=customXml/item3.xml><?xml version="1.0" encoding="utf-8"?>
 <ct:contentTypeSchema xmlns:ct="http://schemas.microsoft.com/office/2006/metadata/contentType" xmlns:ma="http://schemas.microsoft.com/office/2006/metadata/properties/metaAttributes" ct:_="" ma:_="" ma:contentTypeName="Document" ma:contentTypeID="0x0101009D5BBB29A59870419BA65C3080EE50FD" ma:contentTypeVersion="2" ma:contentTypeDescription="Create a new document." ma:contentTypeScope="" ma:versionID="6af31fe2814c6c0bd0068e2c6cc679e6">
   <xsd:schema xmlns:xsd="http://www.w3.org/2001/XMLSchema" xmlns:xs="http://www.w3.org/2001/XMLSchema" xmlns:p="http://schemas.microsoft.com/office/2006/metadata/properties" xmlns:ns3="5a954dfe-076e-497e-b39c-aaee04a9d130" targetNamespace="http://schemas.microsoft.com/office/2006/metadata/properties" ma:root="true" ma:fieldsID="b6097dbfbe5a545e3450e839664eebdb" ns3:_="">
     <xsd:import namespace="5a954dfe-076e-497e-b39c-aaee04a9d130"/>
@@ -5367,24 +7062,22 @@
 </ct:contentTypeSchema>
 </file>
 
-<file path=customXml/itemProps1.xml><?xml version="1.0" encoding="utf-8"?>
-<ds:datastoreItem xmlns:ds="http://schemas.openxmlformats.org/officeDocument/2006/customXml" ds:itemID="{3E1C5A2A-E41E-4912-8B92-E0FA0A3ADB75}">
-  <ds:schemaRefs>
-    <ds:schemaRef ds:uri="http://schemas.microsoft.com/office/2006/metadata/properties"/>
-    <ds:schemaRef ds:uri="http://schemas.microsoft.com/office/infopath/2007/PartnerControls"/>
-  </ds:schemaRefs>
-</ds:datastoreItem>
+<file path=customXml/item2.xml><?xml version="1.0" encoding="utf-8"?>
+<?mso-contentType ?>
+<FormTemplates xmlns="http://schemas.microsoft.com/sharepoint/v3/contenttype/forms">
+  <Display>DocumentLibraryForm</Display>
+  <Edit>DocumentLibraryForm</Edit>
+  <New>DocumentLibraryForm</New>
+</FormTemplates>
 </file>
 
-<file path=customXml/itemProps2.xml><?xml version="1.0" encoding="utf-8"?>
-<ds:datastoreItem xmlns:ds="http://schemas.openxmlformats.org/officeDocument/2006/customXml" ds:itemID="{920F6108-D658-4DC2-BA1C-43C5512195EC}">
-  <ds:schemaRefs>
-    <ds:schemaRef ds:uri="http://schemas.microsoft.com/sharepoint/v3/contenttype/forms"/>
-  </ds:schemaRefs>
-</ds:datastoreItem>
+<file path=customXml/item3.xml><?xml version="1.0" encoding="utf-8"?>
+<p:properties xmlns:p="http://schemas.microsoft.com/office/2006/metadata/properties" xmlns:xsi="http://www.w3.org/2001/XMLSchema-instance" xmlns:pc="http://schemas.microsoft.com/office/infopath/2007/PartnerControls">
+  <documentManagement/>
+</p:properties>
 </file>
 
-<file path=customXml/itemProps3.xml><?xml version="1.0" encoding="utf-8"?>
+<file path=customXml/itemProps1.xml><?xml version="1.0" encoding="utf-8"?>
 <ds:datastoreItem xmlns:ds="http://schemas.openxmlformats.org/officeDocument/2006/customXml" ds:itemID="{74D2F6AF-1807-4F19-A5F3-193F9E0E5AEC}">
   <ds:schemaRefs>
     <ds:schemaRef ds:uri="http://schemas.microsoft.com/office/2006/metadata/contentType"/>
@@ -5400,4 +7093,21 @@
     <ds:schemaRef ds:uri="http://schemas.microsoft.com/internal/obd"/>
   </ds:schemaRefs>
 </ds:datastoreItem>
+</file>
+
+<file path=customXml/itemProps2.xml><?xml version="1.0" encoding="utf-8"?>
+<ds:datastoreItem xmlns:ds="http://schemas.openxmlformats.org/officeDocument/2006/customXml" ds:itemID="{920F6108-D658-4DC2-BA1C-43C5512195EC}">
+  <ds:schemaRefs>
+    <ds:schemaRef ds:uri="http://schemas.microsoft.com/sharepoint/v3/contenttype/forms"/>
+  </ds:schemaRefs>
+</ds:datastoreItem>
+</file>
+
+<file path=customXml/itemProps3.xml><?xml version="1.0" encoding="utf-8"?>
+<ds:datastoreItem xmlns:ds="http://schemas.openxmlformats.org/officeDocument/2006/customXml" ds:itemID="{3E1C5A2A-E41E-4912-8B92-E0FA0A3ADB75}">
+  <ds:schemaRefs>
+    <ds:schemaRef ds:uri="http://schemas.microsoft.com/office/2006/metadata/properties"/>
+    <ds:schemaRef ds:uri="http://schemas.microsoft.com/office/infopath/2007/PartnerControls"/>
+  </ds:schemaRefs>
+</ds:datastoreItem>
 </file>
</xml_diff>

<commit_message>
Adicionando o passo final
</commit_message>
<xml_diff>
--- a/Testes/JoaoMunarim_81562.docx
+++ b/Testes/JoaoMunarim_81562.docx
@@ -3399,7 +3399,6 @@
         </w:rPr>
         <w:t xml:space="preserve"> </w:t>
       </w:r>
-      <w:proofErr w:type="gramStart"/>
       <w:r>
         <w:rPr>
           <w:rFonts w:ascii="Consolas" w:hAnsi="Consolas" w:cs="Consolas"/>
@@ -3409,43 +3408,45 @@
           <w:u w:val="single"/>
           <w:lang w:val="en-US"/>
         </w:rPr>
-        <w:t>org.junit</w:t>
-      </w:r>
-      <w:proofErr w:type="gramEnd"/>
-      <w:r>
-        <w:rPr>
-          <w:rFonts w:ascii="Consolas" w:hAnsi="Consolas" w:cs="Consolas"/>
+        <w:t>org.junit.Assert.</w:t>
+      </w:r>
+      <w:r>
+        <w:rPr>
+          <w:rFonts w:ascii="Consolas" w:hAnsi="Consolas" w:cs="Consolas"/>
+          <w:i/>
+          <w:iCs/>
           <w:color w:val="000000"/>
           <w:sz w:val="20"/>
           <w:szCs w:val="20"/>
           <w:u w:val="single"/>
           <w:lang w:val="en-US"/>
         </w:rPr>
-        <w:t>.Assert.</w:t>
-      </w:r>
-      <w:r>
-        <w:rPr>
-          <w:rFonts w:ascii="Consolas" w:hAnsi="Consolas" w:cs="Consolas"/>
-          <w:i/>
-          <w:iCs/>
-          <w:color w:val="000000"/>
-          <w:sz w:val="20"/>
-          <w:szCs w:val="20"/>
-          <w:u w:val="single"/>
+        <w:t>assertEquals</w:t>
+      </w:r>
+      <w:r>
+        <w:rPr>
+          <w:rFonts w:ascii="Consolas" w:hAnsi="Consolas" w:cs="Consolas"/>
+          <w:color w:val="000000"/>
+          <w:sz w:val="20"/>
+          <w:szCs w:val="20"/>
           <w:lang w:val="en-US"/>
         </w:rPr>
-        <w:t>assertEquals</w:t>
-      </w:r>
-      <w:r>
-        <w:rPr>
-          <w:rFonts w:ascii="Consolas" w:hAnsi="Consolas" w:cs="Consolas"/>
-          <w:color w:val="000000"/>
+        <w:t>;</w:t>
+      </w:r>
+    </w:p>
+    <w:p>
+      <w:pPr>
+        <w:autoSpaceDE w:val="0"/>
+        <w:autoSpaceDN w:val="0"/>
+        <w:adjustRightInd w:val="0"/>
+        <w:spacing w:after="0" w:line="240" w:lineRule="auto"/>
+        <w:rPr>
+          <w:rFonts w:ascii="Consolas" w:hAnsi="Consolas" w:cs="Consolas"/>
           <w:sz w:val="20"/>
           <w:szCs w:val="20"/>
           <w:lang w:val="en-US"/>
         </w:rPr>
-        <w:t>;</w:t>
-      </w:r>
+      </w:pPr>
     </w:p>
     <w:p>
       <w:pPr>
@@ -3460,19 +3461,55 @@
           <w:lang w:val="en-US"/>
         </w:rPr>
       </w:pPr>
-    </w:p>
-    <w:p>
-      <w:pPr>
-        <w:autoSpaceDE w:val="0"/>
-        <w:autoSpaceDN w:val="0"/>
-        <w:adjustRightInd w:val="0"/>
-        <w:spacing w:after="0" w:line="240" w:lineRule="auto"/>
-        <w:rPr>
-          <w:rFonts w:ascii="Consolas" w:hAnsi="Consolas" w:cs="Consolas"/>
+      <w:r>
+        <w:rPr>
+          <w:rFonts w:ascii="Consolas" w:hAnsi="Consolas" w:cs="Consolas"/>
+          <w:b/>
+          <w:bCs/>
+          <w:color w:val="7F0055"/>
           <w:sz w:val="20"/>
           <w:szCs w:val="20"/>
           <w:lang w:val="en-US"/>
         </w:rPr>
+        <w:t>import</w:t>
+      </w:r>
+      <w:r>
+        <w:rPr>
+          <w:rFonts w:ascii="Consolas" w:hAnsi="Consolas" w:cs="Consolas"/>
+          <w:color w:val="000000"/>
+          <w:sz w:val="20"/>
+          <w:szCs w:val="20"/>
+          <w:lang w:val="en-US"/>
+        </w:rPr>
+        <w:t xml:space="preserve"> org.junit.Test;</w:t>
+      </w:r>
+    </w:p>
+    <w:p>
+      <w:pPr>
+        <w:autoSpaceDE w:val="0"/>
+        <w:autoSpaceDN w:val="0"/>
+        <w:adjustRightInd w:val="0"/>
+        <w:spacing w:after="0" w:line="240" w:lineRule="auto"/>
+        <w:rPr>
+          <w:rFonts w:ascii="Consolas" w:hAnsi="Consolas" w:cs="Consolas"/>
+          <w:sz w:val="20"/>
+          <w:szCs w:val="20"/>
+          <w:lang w:val="en-US"/>
+        </w:rPr>
+      </w:pPr>
+    </w:p>
+    <w:p>
+      <w:pPr>
+        <w:autoSpaceDE w:val="0"/>
+        <w:autoSpaceDN w:val="0"/>
+        <w:adjustRightInd w:val="0"/>
+        <w:spacing w:after="0" w:line="240" w:lineRule="auto"/>
+        <w:rPr>
+          <w:rFonts w:ascii="Consolas" w:hAnsi="Consolas" w:cs="Consolas"/>
+          <w:sz w:val="20"/>
+          <w:szCs w:val="20"/>
+          <w:lang w:val="en-US"/>
+        </w:rPr>
       </w:pPr>
       <w:r>
         <w:rPr>
@@ -3494,101 +3531,7 @@
           <w:szCs w:val="20"/>
           <w:lang w:val="en-US"/>
         </w:rPr>
-        <w:t xml:space="preserve"> </w:t>
-      </w:r>
-      <w:proofErr w:type="gramStart"/>
-      <w:r>
-        <w:rPr>
-          <w:rFonts w:ascii="Consolas" w:hAnsi="Consolas" w:cs="Consolas"/>
-          <w:color w:val="000000"/>
-          <w:sz w:val="20"/>
-          <w:szCs w:val="20"/>
-          <w:lang w:val="en-US"/>
-        </w:rPr>
-        <w:t>org.junit</w:t>
-      </w:r>
-      <w:proofErr w:type="gramEnd"/>
-      <w:r>
-        <w:rPr>
-          <w:rFonts w:ascii="Consolas" w:hAnsi="Consolas" w:cs="Consolas"/>
-          <w:color w:val="000000"/>
-          <w:sz w:val="20"/>
-          <w:szCs w:val="20"/>
-          <w:lang w:val="en-US"/>
-        </w:rPr>
-        <w:t>.Test;</w:t>
-      </w:r>
-    </w:p>
-    <w:p>
-      <w:pPr>
-        <w:autoSpaceDE w:val="0"/>
-        <w:autoSpaceDN w:val="0"/>
-        <w:adjustRightInd w:val="0"/>
-        <w:spacing w:after="0" w:line="240" w:lineRule="auto"/>
-        <w:rPr>
-          <w:rFonts w:ascii="Consolas" w:hAnsi="Consolas" w:cs="Consolas"/>
-          <w:sz w:val="20"/>
-          <w:szCs w:val="20"/>
-          <w:lang w:val="en-US"/>
-        </w:rPr>
-      </w:pPr>
-    </w:p>
-    <w:p>
-      <w:pPr>
-        <w:autoSpaceDE w:val="0"/>
-        <w:autoSpaceDN w:val="0"/>
-        <w:adjustRightInd w:val="0"/>
-        <w:spacing w:after="0" w:line="240" w:lineRule="auto"/>
-        <w:rPr>
-          <w:rFonts w:ascii="Consolas" w:hAnsi="Consolas" w:cs="Consolas"/>
-          <w:sz w:val="20"/>
-          <w:szCs w:val="20"/>
-          <w:lang w:val="en-US"/>
-        </w:rPr>
-      </w:pPr>
-      <w:r>
-        <w:rPr>
-          <w:rFonts w:ascii="Consolas" w:hAnsi="Consolas" w:cs="Consolas"/>
-          <w:b/>
-          <w:bCs/>
-          <w:color w:val="7F0055"/>
-          <w:sz w:val="20"/>
-          <w:szCs w:val="20"/>
-          <w:lang w:val="en-US"/>
-        </w:rPr>
-        <w:t>import</w:t>
-      </w:r>
-      <w:r>
-        <w:rPr>
-          <w:rFonts w:ascii="Consolas" w:hAnsi="Consolas" w:cs="Consolas"/>
-          <w:color w:val="000000"/>
-          <w:sz w:val="20"/>
-          <w:szCs w:val="20"/>
-          <w:lang w:val="en-US"/>
-        </w:rPr>
-        <w:t xml:space="preserve"> </w:t>
-      </w:r>
-      <w:proofErr w:type="gramStart"/>
-      <w:r>
-        <w:rPr>
-          <w:rFonts w:ascii="Consolas" w:hAnsi="Consolas" w:cs="Consolas"/>
-          <w:color w:val="000000"/>
-          <w:sz w:val="20"/>
-          <w:szCs w:val="20"/>
-          <w:lang w:val="en-US"/>
-        </w:rPr>
-        <w:t>junit.framework</w:t>
-      </w:r>
-      <w:proofErr w:type="gramEnd"/>
-      <w:r>
-        <w:rPr>
-          <w:rFonts w:ascii="Consolas" w:hAnsi="Consolas" w:cs="Consolas"/>
-          <w:color w:val="000000"/>
-          <w:sz w:val="20"/>
-          <w:szCs w:val="20"/>
-          <w:lang w:val="en-US"/>
-        </w:rPr>
-        <w:t>.TestCase;</w:t>
+        <w:t xml:space="preserve"> junit.framework.TestCase;</w:t>
       </w:r>
     </w:p>
     <w:p>
@@ -6072,8 +6015,38 @@
       <w:pPr>
         <w:spacing w:after="0"/>
       </w:pPr>
+      <w:r>
+        <w:rPr>
+          <w:b/>
+          <w:bCs/>
+        </w:rPr>
+        <w:lastRenderedPageBreak/>
+        <w:t>5° passo</w:t>
+      </w:r>
+      <w:r>
+        <w:rPr>
+          <w:b/>
+          <w:bCs/>
+        </w:rPr>
+        <w:t xml:space="preserve">: </w:t>
+      </w:r>
+      <w:r>
+        <w:t>correção</w:t>
+      </w:r>
+      <w:r>
+        <w:t xml:space="preserve"> da classe </w:t>
+      </w:r>
+      <w:r>
+        <w:t>JulgamentoPrisioneiro</w:t>
+      </w:r>
+      <w:r>
+        <w:t xml:space="preserve"> (retirei a enum class e joguei na classe de teste)</w:t>
+      </w:r>
       <w:bookmarkStart w:id="0" w:name="_GoBack"/>
       <w:bookmarkEnd w:id="0"/>
+      <w:r>
+        <w:t xml:space="preserve"> e da Junit Test Case. O teste foi bem sucedido.</w:t>
+      </w:r>
     </w:p>
     <w:p>
       <w:pPr>
@@ -6082,118 +6055,2790 @@
     </w:p>
     <w:p>
       <w:pPr>
+        <w:autoSpaceDE w:val="0"/>
+        <w:autoSpaceDN w:val="0"/>
+        <w:adjustRightInd w:val="0"/>
+        <w:spacing w:after="0" w:line="240" w:lineRule="auto"/>
+        <w:rPr>
+          <w:rFonts w:ascii="Consolas" w:hAnsi="Consolas" w:cs="Consolas"/>
+          <w:sz w:val="20"/>
+          <w:szCs w:val="20"/>
+        </w:rPr>
+      </w:pPr>
+      <w:r>
+        <w:rPr>
+          <w:rFonts w:ascii="Consolas" w:hAnsi="Consolas" w:cs="Consolas"/>
+          <w:b/>
+          <w:bCs/>
+          <w:color w:val="7F0055"/>
+          <w:sz w:val="20"/>
+          <w:szCs w:val="20"/>
+        </w:rPr>
+        <w:t>public</w:t>
+      </w:r>
+      <w:r>
+        <w:rPr>
+          <w:rFonts w:ascii="Consolas" w:hAnsi="Consolas" w:cs="Consolas"/>
+          <w:color w:val="000000"/>
+          <w:sz w:val="20"/>
+          <w:szCs w:val="20"/>
+        </w:rPr>
+        <w:t xml:space="preserve"> </w:t>
+      </w:r>
+      <w:r>
+        <w:rPr>
+          <w:rFonts w:ascii="Consolas" w:hAnsi="Consolas" w:cs="Consolas"/>
+          <w:b/>
+          <w:bCs/>
+          <w:color w:val="7F0055"/>
+          <w:sz w:val="20"/>
+          <w:szCs w:val="20"/>
+        </w:rPr>
+        <w:t>class</w:t>
+      </w:r>
+      <w:r>
+        <w:rPr>
+          <w:rFonts w:ascii="Consolas" w:hAnsi="Consolas" w:cs="Consolas"/>
+          <w:color w:val="000000"/>
+          <w:sz w:val="20"/>
+          <w:szCs w:val="20"/>
+        </w:rPr>
+        <w:t xml:space="preserve"> JulgamentoPrisioneiro2 {</w:t>
+      </w:r>
+    </w:p>
+    <w:p>
+      <w:pPr>
+        <w:autoSpaceDE w:val="0"/>
+        <w:autoSpaceDN w:val="0"/>
+        <w:adjustRightInd w:val="0"/>
+        <w:spacing w:after="0" w:line="240" w:lineRule="auto"/>
+        <w:rPr>
+          <w:rFonts w:ascii="Consolas" w:hAnsi="Consolas" w:cs="Consolas"/>
+          <w:sz w:val="20"/>
+          <w:szCs w:val="20"/>
+        </w:rPr>
+      </w:pPr>
+      <w:r>
+        <w:rPr>
+          <w:rFonts w:ascii="Consolas" w:hAnsi="Consolas" w:cs="Consolas"/>
+          <w:color w:val="000000"/>
+          <w:sz w:val="20"/>
+          <w:szCs w:val="20"/>
+        </w:rPr>
+        <w:tab/>
+      </w:r>
+    </w:p>
+    <w:p>
+      <w:pPr>
+        <w:autoSpaceDE w:val="0"/>
+        <w:autoSpaceDN w:val="0"/>
+        <w:adjustRightInd w:val="0"/>
+        <w:spacing w:after="0" w:line="240" w:lineRule="auto"/>
+        <w:rPr>
+          <w:rFonts w:ascii="Consolas" w:hAnsi="Consolas" w:cs="Consolas"/>
+          <w:sz w:val="20"/>
+          <w:szCs w:val="20"/>
+        </w:rPr>
+      </w:pPr>
+      <w:r>
+        <w:rPr>
+          <w:rFonts w:ascii="Consolas" w:hAnsi="Consolas" w:cs="Consolas"/>
+          <w:color w:val="000000"/>
+          <w:sz w:val="20"/>
+          <w:szCs w:val="20"/>
+        </w:rPr>
+        <w:tab/>
+      </w:r>
+      <w:r>
+        <w:rPr>
+          <w:rFonts w:ascii="Consolas" w:hAnsi="Consolas" w:cs="Consolas"/>
+          <w:b/>
+          <w:bCs/>
+          <w:color w:val="7F0055"/>
+          <w:sz w:val="20"/>
+          <w:szCs w:val="20"/>
+        </w:rPr>
+        <w:t>private</w:t>
+      </w:r>
+      <w:r>
+        <w:rPr>
+          <w:rFonts w:ascii="Consolas" w:hAnsi="Consolas" w:cs="Consolas"/>
+          <w:color w:val="000000"/>
+          <w:sz w:val="20"/>
+          <w:szCs w:val="20"/>
+        </w:rPr>
+        <w:t xml:space="preserve"> </w:t>
+      </w:r>
+      <w:r>
+        <w:rPr>
+          <w:rFonts w:ascii="Consolas" w:hAnsi="Consolas" w:cs="Consolas"/>
+          <w:b/>
+          <w:bCs/>
+          <w:color w:val="7F0055"/>
+          <w:sz w:val="20"/>
+          <w:szCs w:val="20"/>
+        </w:rPr>
+        <w:t>int</w:t>
+      </w:r>
+      <w:r>
+        <w:rPr>
+          <w:rFonts w:ascii="Consolas" w:hAnsi="Consolas" w:cs="Consolas"/>
+          <w:color w:val="000000"/>
+          <w:sz w:val="20"/>
+          <w:szCs w:val="20"/>
+        </w:rPr>
+        <w:t xml:space="preserve"> </w:t>
+      </w:r>
+      <w:r>
+        <w:rPr>
+          <w:rFonts w:ascii="Consolas" w:hAnsi="Consolas" w:cs="Consolas"/>
+          <w:color w:val="0000C0"/>
+          <w:sz w:val="20"/>
+          <w:szCs w:val="20"/>
+        </w:rPr>
+        <w:t>PENA_INOCENCIA</w:t>
+      </w:r>
+      <w:r>
+        <w:rPr>
+          <w:rFonts w:ascii="Consolas" w:hAnsi="Consolas" w:cs="Consolas"/>
+          <w:color w:val="000000"/>
+          <w:sz w:val="20"/>
+          <w:szCs w:val="20"/>
+        </w:rPr>
+        <w:t xml:space="preserve"> = 0;</w:t>
+      </w:r>
+    </w:p>
+    <w:p>
+      <w:pPr>
+        <w:autoSpaceDE w:val="0"/>
+        <w:autoSpaceDN w:val="0"/>
+        <w:adjustRightInd w:val="0"/>
+        <w:spacing w:after="0" w:line="240" w:lineRule="auto"/>
+        <w:rPr>
+          <w:rFonts w:ascii="Consolas" w:hAnsi="Consolas" w:cs="Consolas"/>
+          <w:sz w:val="20"/>
+          <w:szCs w:val="20"/>
+        </w:rPr>
+      </w:pPr>
+      <w:r>
+        <w:rPr>
+          <w:rFonts w:ascii="Consolas" w:hAnsi="Consolas" w:cs="Consolas"/>
+          <w:color w:val="000000"/>
+          <w:sz w:val="20"/>
+          <w:szCs w:val="20"/>
+        </w:rPr>
+        <w:tab/>
+      </w:r>
+      <w:r>
+        <w:rPr>
+          <w:rFonts w:ascii="Consolas" w:hAnsi="Consolas" w:cs="Consolas"/>
+          <w:b/>
+          <w:bCs/>
+          <w:color w:val="7F0055"/>
+          <w:sz w:val="20"/>
+          <w:szCs w:val="20"/>
+        </w:rPr>
+        <w:t>private</w:t>
+      </w:r>
+      <w:r>
+        <w:rPr>
+          <w:rFonts w:ascii="Consolas" w:hAnsi="Consolas" w:cs="Consolas"/>
+          <w:color w:val="000000"/>
+          <w:sz w:val="20"/>
+          <w:szCs w:val="20"/>
+        </w:rPr>
+        <w:t xml:space="preserve"> </w:t>
+      </w:r>
+      <w:r>
+        <w:rPr>
+          <w:rFonts w:ascii="Consolas" w:hAnsi="Consolas" w:cs="Consolas"/>
+          <w:b/>
+          <w:bCs/>
+          <w:color w:val="7F0055"/>
+          <w:sz w:val="20"/>
+          <w:szCs w:val="20"/>
+        </w:rPr>
+        <w:t>int</w:t>
+      </w:r>
+      <w:r>
+        <w:rPr>
+          <w:rFonts w:ascii="Consolas" w:hAnsi="Consolas" w:cs="Consolas"/>
+          <w:color w:val="000000"/>
+          <w:sz w:val="20"/>
+          <w:szCs w:val="20"/>
+        </w:rPr>
+        <w:t xml:space="preserve"> </w:t>
+      </w:r>
+      <w:r>
+        <w:rPr>
+          <w:rFonts w:ascii="Consolas" w:hAnsi="Consolas" w:cs="Consolas"/>
+          <w:color w:val="0000C0"/>
+          <w:sz w:val="20"/>
+          <w:szCs w:val="20"/>
+        </w:rPr>
+        <w:t>PENA_CONDENACAO_MUTUA</w:t>
+      </w:r>
+      <w:r>
+        <w:rPr>
+          <w:rFonts w:ascii="Consolas" w:hAnsi="Consolas" w:cs="Consolas"/>
+          <w:color w:val="000000"/>
+          <w:sz w:val="20"/>
+          <w:szCs w:val="20"/>
+        </w:rPr>
+        <w:t xml:space="preserve"> = 5;</w:t>
+      </w:r>
+    </w:p>
+    <w:p>
+      <w:pPr>
+        <w:autoSpaceDE w:val="0"/>
+        <w:autoSpaceDN w:val="0"/>
+        <w:adjustRightInd w:val="0"/>
+        <w:spacing w:after="0" w:line="240" w:lineRule="auto"/>
+        <w:rPr>
+          <w:rFonts w:ascii="Consolas" w:hAnsi="Consolas" w:cs="Consolas"/>
+          <w:sz w:val="20"/>
+          <w:szCs w:val="20"/>
+        </w:rPr>
+      </w:pPr>
+      <w:r>
+        <w:rPr>
+          <w:rFonts w:ascii="Consolas" w:hAnsi="Consolas" w:cs="Consolas"/>
+          <w:color w:val="000000"/>
+          <w:sz w:val="20"/>
+          <w:szCs w:val="20"/>
+        </w:rPr>
+        <w:tab/>
+      </w:r>
+      <w:r>
+        <w:rPr>
+          <w:rFonts w:ascii="Consolas" w:hAnsi="Consolas" w:cs="Consolas"/>
+          <w:b/>
+          <w:bCs/>
+          <w:color w:val="7F0055"/>
+          <w:sz w:val="20"/>
+          <w:szCs w:val="20"/>
+        </w:rPr>
+        <w:t>private</w:t>
+      </w:r>
+      <w:r>
+        <w:rPr>
+          <w:rFonts w:ascii="Consolas" w:hAnsi="Consolas" w:cs="Consolas"/>
+          <w:color w:val="000000"/>
+          <w:sz w:val="20"/>
+          <w:szCs w:val="20"/>
+        </w:rPr>
+        <w:t xml:space="preserve"> </w:t>
+      </w:r>
+      <w:r>
+        <w:rPr>
+          <w:rFonts w:ascii="Consolas" w:hAnsi="Consolas" w:cs="Consolas"/>
+          <w:b/>
+          <w:bCs/>
+          <w:color w:val="7F0055"/>
+          <w:sz w:val="20"/>
+          <w:szCs w:val="20"/>
+        </w:rPr>
+        <w:t>int</w:t>
+      </w:r>
+      <w:r>
+        <w:rPr>
+          <w:rFonts w:ascii="Consolas" w:hAnsi="Consolas" w:cs="Consolas"/>
+          <w:color w:val="000000"/>
+          <w:sz w:val="20"/>
+          <w:szCs w:val="20"/>
+        </w:rPr>
+        <w:t xml:space="preserve"> </w:t>
+      </w:r>
+      <w:r>
+        <w:rPr>
+          <w:rFonts w:ascii="Consolas" w:hAnsi="Consolas" w:cs="Consolas"/>
+          <w:color w:val="0000C0"/>
+          <w:sz w:val="20"/>
+          <w:szCs w:val="20"/>
+        </w:rPr>
+        <w:t>PENA_CONDENACAO_INDIVIDUAL</w:t>
+      </w:r>
+      <w:r>
+        <w:rPr>
+          <w:rFonts w:ascii="Consolas" w:hAnsi="Consolas" w:cs="Consolas"/>
+          <w:color w:val="000000"/>
+          <w:sz w:val="20"/>
+          <w:szCs w:val="20"/>
+        </w:rPr>
+        <w:t xml:space="preserve"> = 10;</w:t>
+      </w:r>
+    </w:p>
+    <w:p>
+      <w:pPr>
+        <w:autoSpaceDE w:val="0"/>
+        <w:autoSpaceDN w:val="0"/>
+        <w:adjustRightInd w:val="0"/>
+        <w:spacing w:after="0" w:line="240" w:lineRule="auto"/>
+        <w:rPr>
+          <w:rFonts w:ascii="Consolas" w:hAnsi="Consolas" w:cs="Consolas"/>
+          <w:sz w:val="20"/>
+          <w:szCs w:val="20"/>
+        </w:rPr>
+      </w:pPr>
+      <w:r>
+        <w:rPr>
+          <w:rFonts w:ascii="Consolas" w:hAnsi="Consolas" w:cs="Consolas"/>
+          <w:color w:val="000000"/>
+          <w:sz w:val="20"/>
+          <w:szCs w:val="20"/>
+        </w:rPr>
+        <w:tab/>
+      </w:r>
+      <w:r>
+        <w:rPr>
+          <w:rFonts w:ascii="Consolas" w:hAnsi="Consolas" w:cs="Consolas"/>
+          <w:b/>
+          <w:bCs/>
+          <w:color w:val="7F0055"/>
+          <w:sz w:val="20"/>
+          <w:szCs w:val="20"/>
+        </w:rPr>
+        <w:t>private</w:t>
+      </w:r>
+      <w:r>
+        <w:rPr>
+          <w:rFonts w:ascii="Consolas" w:hAnsi="Consolas" w:cs="Consolas"/>
+          <w:color w:val="000000"/>
+          <w:sz w:val="20"/>
+          <w:szCs w:val="20"/>
+        </w:rPr>
+        <w:t xml:space="preserve"> </w:t>
+      </w:r>
+      <w:r>
+        <w:rPr>
+          <w:rFonts w:ascii="Consolas" w:hAnsi="Consolas" w:cs="Consolas"/>
+          <w:b/>
+          <w:bCs/>
+          <w:color w:val="7F0055"/>
+          <w:sz w:val="20"/>
+          <w:szCs w:val="20"/>
+        </w:rPr>
+        <w:t>int</w:t>
+      </w:r>
+      <w:r>
+        <w:rPr>
+          <w:rFonts w:ascii="Consolas" w:hAnsi="Consolas" w:cs="Consolas"/>
+          <w:color w:val="000000"/>
+          <w:sz w:val="20"/>
+          <w:szCs w:val="20"/>
+        </w:rPr>
+        <w:t xml:space="preserve"> </w:t>
+      </w:r>
+      <w:r>
+        <w:rPr>
+          <w:rFonts w:ascii="Consolas" w:hAnsi="Consolas" w:cs="Consolas"/>
+          <w:color w:val="0000C0"/>
+          <w:sz w:val="20"/>
+          <w:szCs w:val="20"/>
+        </w:rPr>
+        <w:t>PENA_CONDENACAO_CUMPLICES</w:t>
+      </w:r>
+      <w:r>
+        <w:rPr>
+          <w:rFonts w:ascii="Consolas" w:hAnsi="Consolas" w:cs="Consolas"/>
+          <w:color w:val="000000"/>
+          <w:sz w:val="20"/>
+          <w:szCs w:val="20"/>
+        </w:rPr>
+        <w:t xml:space="preserve"> = 1;</w:t>
+      </w:r>
+    </w:p>
+    <w:p>
+      <w:pPr>
+        <w:autoSpaceDE w:val="0"/>
+        <w:autoSpaceDN w:val="0"/>
+        <w:adjustRightInd w:val="0"/>
+        <w:spacing w:after="0" w:line="240" w:lineRule="auto"/>
+        <w:rPr>
+          <w:rFonts w:ascii="Consolas" w:hAnsi="Consolas" w:cs="Consolas"/>
+          <w:sz w:val="20"/>
+          <w:szCs w:val="20"/>
+        </w:rPr>
+      </w:pPr>
+      <w:r>
+        <w:rPr>
+          <w:rFonts w:ascii="Consolas" w:hAnsi="Consolas" w:cs="Consolas"/>
+          <w:color w:val="000000"/>
+          <w:sz w:val="20"/>
+          <w:szCs w:val="20"/>
+        </w:rPr>
+        <w:tab/>
+      </w:r>
+    </w:p>
+    <w:p>
+      <w:pPr>
+        <w:autoSpaceDE w:val="0"/>
+        <w:autoSpaceDN w:val="0"/>
+        <w:adjustRightInd w:val="0"/>
+        <w:spacing w:after="0" w:line="240" w:lineRule="auto"/>
+        <w:rPr>
+          <w:rFonts w:ascii="Consolas" w:hAnsi="Consolas" w:cs="Consolas"/>
+          <w:sz w:val="20"/>
+          <w:szCs w:val="20"/>
+        </w:rPr>
+      </w:pPr>
+    </w:p>
+    <w:p>
+      <w:pPr>
+        <w:autoSpaceDE w:val="0"/>
+        <w:autoSpaceDN w:val="0"/>
+        <w:adjustRightInd w:val="0"/>
+        <w:spacing w:after="0" w:line="240" w:lineRule="auto"/>
+        <w:rPr>
+          <w:rFonts w:ascii="Consolas" w:hAnsi="Consolas" w:cs="Consolas"/>
+          <w:sz w:val="20"/>
+          <w:szCs w:val="20"/>
+        </w:rPr>
+      </w:pPr>
+      <w:r>
+        <w:rPr>
+          <w:rFonts w:ascii="Consolas" w:hAnsi="Consolas" w:cs="Consolas"/>
+          <w:color w:val="000000"/>
+          <w:sz w:val="20"/>
+          <w:szCs w:val="20"/>
+        </w:rPr>
+        <w:tab/>
+      </w:r>
+      <w:r>
+        <w:rPr>
+          <w:rFonts w:ascii="Consolas" w:hAnsi="Consolas" w:cs="Consolas"/>
+          <w:b/>
+          <w:bCs/>
+          <w:color w:val="7F0055"/>
+          <w:sz w:val="20"/>
+          <w:szCs w:val="20"/>
+        </w:rPr>
+        <w:t>public</w:t>
+      </w:r>
+      <w:r>
+        <w:rPr>
+          <w:rFonts w:ascii="Consolas" w:hAnsi="Consolas" w:cs="Consolas"/>
+          <w:color w:val="000000"/>
+          <w:sz w:val="20"/>
+          <w:szCs w:val="20"/>
+        </w:rPr>
+        <w:t xml:space="preserve"> </w:t>
+      </w:r>
+      <w:r>
+        <w:rPr>
+          <w:rFonts w:ascii="Consolas" w:hAnsi="Consolas" w:cs="Consolas"/>
+          <w:b/>
+          <w:bCs/>
+          <w:color w:val="7F0055"/>
+          <w:sz w:val="20"/>
+          <w:szCs w:val="20"/>
+        </w:rPr>
+        <w:t>int</w:t>
+      </w:r>
+      <w:r>
+        <w:rPr>
+          <w:rFonts w:ascii="Consolas" w:hAnsi="Consolas" w:cs="Consolas"/>
+          <w:color w:val="000000"/>
+          <w:sz w:val="20"/>
+          <w:szCs w:val="20"/>
+        </w:rPr>
+        <w:t xml:space="preserve"> calculaPena(</w:t>
+      </w:r>
+      <w:r>
+        <w:rPr>
+          <w:rFonts w:ascii="Consolas" w:hAnsi="Consolas" w:cs="Consolas"/>
+          <w:color w:val="000000"/>
+          <w:sz w:val="20"/>
+          <w:szCs w:val="20"/>
+          <w:shd w:val="clear" w:color="auto" w:fill="D4D4D4"/>
+        </w:rPr>
+        <w:t>JulgamentoPrisioneiro2Test</w:t>
+      </w:r>
+      <w:r>
+        <w:rPr>
+          <w:rFonts w:ascii="Consolas" w:hAnsi="Consolas" w:cs="Consolas"/>
+          <w:color w:val="000000"/>
+          <w:sz w:val="20"/>
+          <w:szCs w:val="20"/>
+        </w:rPr>
+        <w:t xml:space="preserve">.Resposta </w:t>
+      </w:r>
+      <w:r>
+        <w:rPr>
+          <w:rFonts w:ascii="Consolas" w:hAnsi="Consolas" w:cs="Consolas"/>
+          <w:color w:val="6A3E3E"/>
+          <w:sz w:val="20"/>
+          <w:szCs w:val="20"/>
+        </w:rPr>
+        <w:t>culpa1</w:t>
+      </w:r>
+      <w:r>
+        <w:rPr>
+          <w:rFonts w:ascii="Consolas" w:hAnsi="Consolas" w:cs="Consolas"/>
+          <w:color w:val="000000"/>
+          <w:sz w:val="20"/>
+          <w:szCs w:val="20"/>
+        </w:rPr>
+        <w:t xml:space="preserve">, </w:t>
+      </w:r>
+      <w:r>
+        <w:rPr>
+          <w:rFonts w:ascii="Consolas" w:hAnsi="Consolas" w:cs="Consolas"/>
+          <w:color w:val="000000"/>
+          <w:sz w:val="20"/>
+          <w:szCs w:val="20"/>
+          <w:shd w:val="clear" w:color="auto" w:fill="D4D4D4"/>
+        </w:rPr>
+        <w:t>JulgamentoPrisioneiro2Test</w:t>
+      </w:r>
+      <w:r>
+        <w:rPr>
+          <w:rFonts w:ascii="Consolas" w:hAnsi="Consolas" w:cs="Consolas"/>
+          <w:color w:val="000000"/>
+          <w:sz w:val="20"/>
+          <w:szCs w:val="20"/>
+        </w:rPr>
+        <w:t xml:space="preserve">.Resposta </w:t>
+      </w:r>
+      <w:r>
+        <w:rPr>
+          <w:rFonts w:ascii="Consolas" w:hAnsi="Consolas" w:cs="Consolas"/>
+          <w:color w:val="6A3E3E"/>
+          <w:sz w:val="20"/>
+          <w:szCs w:val="20"/>
+        </w:rPr>
+        <w:t>culpa2</w:t>
+      </w:r>
+      <w:r>
+        <w:rPr>
+          <w:rFonts w:ascii="Consolas" w:hAnsi="Consolas" w:cs="Consolas"/>
+          <w:color w:val="000000"/>
+          <w:sz w:val="20"/>
+          <w:szCs w:val="20"/>
+        </w:rPr>
+        <w:t>) {</w:t>
+      </w:r>
+    </w:p>
+    <w:p>
+      <w:pPr>
+        <w:autoSpaceDE w:val="0"/>
+        <w:autoSpaceDN w:val="0"/>
+        <w:adjustRightInd w:val="0"/>
+        <w:spacing w:after="0" w:line="240" w:lineRule="auto"/>
+        <w:rPr>
+          <w:rFonts w:ascii="Consolas" w:hAnsi="Consolas" w:cs="Consolas"/>
+          <w:sz w:val="20"/>
+          <w:szCs w:val="20"/>
+        </w:rPr>
+      </w:pPr>
+      <w:r>
+        <w:rPr>
+          <w:rFonts w:ascii="Consolas" w:hAnsi="Consolas" w:cs="Consolas"/>
+          <w:color w:val="000000"/>
+          <w:sz w:val="20"/>
+          <w:szCs w:val="20"/>
+        </w:rPr>
+        <w:tab/>
+      </w:r>
+      <w:r>
+        <w:rPr>
+          <w:rFonts w:ascii="Consolas" w:hAnsi="Consolas" w:cs="Consolas"/>
+          <w:color w:val="000000"/>
+          <w:sz w:val="20"/>
+          <w:szCs w:val="20"/>
+        </w:rPr>
+        <w:tab/>
+      </w:r>
+      <w:r>
+        <w:rPr>
+          <w:rFonts w:ascii="Consolas" w:hAnsi="Consolas" w:cs="Consolas"/>
+          <w:b/>
+          <w:bCs/>
+          <w:color w:val="7F0055"/>
+          <w:sz w:val="20"/>
+          <w:szCs w:val="20"/>
+        </w:rPr>
+        <w:t>if</w:t>
+      </w:r>
+      <w:r>
+        <w:rPr>
+          <w:rFonts w:ascii="Consolas" w:hAnsi="Consolas" w:cs="Consolas"/>
+          <w:color w:val="000000"/>
+          <w:sz w:val="20"/>
+          <w:szCs w:val="20"/>
+        </w:rPr>
+        <w:t xml:space="preserve"> (</w:t>
+      </w:r>
+      <w:r>
+        <w:rPr>
+          <w:rFonts w:ascii="Consolas" w:hAnsi="Consolas" w:cs="Consolas"/>
+          <w:color w:val="6A3E3E"/>
+          <w:sz w:val="20"/>
+          <w:szCs w:val="20"/>
+        </w:rPr>
+        <w:t>culpa1</w:t>
+      </w:r>
+      <w:r>
+        <w:rPr>
+          <w:rFonts w:ascii="Consolas" w:hAnsi="Consolas" w:cs="Consolas"/>
+          <w:color w:val="000000"/>
+          <w:sz w:val="20"/>
+          <w:szCs w:val="20"/>
+        </w:rPr>
+        <w:t xml:space="preserve"> == </w:t>
+      </w:r>
+      <w:r>
+        <w:rPr>
+          <w:rFonts w:ascii="Consolas" w:hAnsi="Consolas" w:cs="Consolas"/>
+          <w:color w:val="000000"/>
+          <w:sz w:val="20"/>
+          <w:szCs w:val="20"/>
+          <w:shd w:val="clear" w:color="auto" w:fill="D4D4D4"/>
+        </w:rPr>
+        <w:t>JulgamentoPrisioneiro2Test</w:t>
+      </w:r>
+      <w:r>
+        <w:rPr>
+          <w:rFonts w:ascii="Consolas" w:hAnsi="Consolas" w:cs="Consolas"/>
+          <w:color w:val="000000"/>
+          <w:sz w:val="20"/>
+          <w:szCs w:val="20"/>
+        </w:rPr>
+        <w:t>.Resposta.</w:t>
+      </w:r>
+      <w:r>
+        <w:rPr>
+          <w:rFonts w:ascii="Consolas" w:hAnsi="Consolas" w:cs="Consolas"/>
+          <w:b/>
+          <w:bCs/>
+          <w:i/>
+          <w:iCs/>
+          <w:color w:val="0000C0"/>
+          <w:sz w:val="20"/>
+          <w:szCs w:val="20"/>
+        </w:rPr>
+        <w:t>DELACAO</w:t>
+      </w:r>
+      <w:r>
+        <w:rPr>
+          <w:rFonts w:ascii="Consolas" w:hAnsi="Consolas" w:cs="Consolas"/>
+          <w:color w:val="000000"/>
+          <w:sz w:val="20"/>
+          <w:szCs w:val="20"/>
+        </w:rPr>
+        <w:t>) {</w:t>
+      </w:r>
+    </w:p>
+    <w:p>
+      <w:pPr>
+        <w:autoSpaceDE w:val="0"/>
+        <w:autoSpaceDN w:val="0"/>
+        <w:adjustRightInd w:val="0"/>
+        <w:spacing w:after="0" w:line="240" w:lineRule="auto"/>
+        <w:rPr>
+          <w:rFonts w:ascii="Consolas" w:hAnsi="Consolas" w:cs="Consolas"/>
+          <w:sz w:val="20"/>
+          <w:szCs w:val="20"/>
+        </w:rPr>
+      </w:pPr>
+      <w:r>
+        <w:rPr>
+          <w:rFonts w:ascii="Consolas" w:hAnsi="Consolas" w:cs="Consolas"/>
+          <w:color w:val="000000"/>
+          <w:sz w:val="20"/>
+          <w:szCs w:val="20"/>
+        </w:rPr>
+        <w:tab/>
+      </w:r>
+      <w:r>
+        <w:rPr>
+          <w:rFonts w:ascii="Consolas" w:hAnsi="Consolas" w:cs="Consolas"/>
+          <w:color w:val="000000"/>
+          <w:sz w:val="20"/>
+          <w:szCs w:val="20"/>
+        </w:rPr>
+        <w:tab/>
+      </w:r>
+      <w:r>
+        <w:rPr>
+          <w:rFonts w:ascii="Consolas" w:hAnsi="Consolas" w:cs="Consolas"/>
+          <w:color w:val="000000"/>
+          <w:sz w:val="20"/>
+          <w:szCs w:val="20"/>
+        </w:rPr>
+        <w:tab/>
+      </w:r>
+      <w:r>
+        <w:rPr>
+          <w:rFonts w:ascii="Consolas" w:hAnsi="Consolas" w:cs="Consolas"/>
+          <w:b/>
+          <w:bCs/>
+          <w:color w:val="7F0055"/>
+          <w:sz w:val="20"/>
+          <w:szCs w:val="20"/>
+        </w:rPr>
+        <w:t>if</w:t>
+      </w:r>
+      <w:r>
+        <w:rPr>
+          <w:rFonts w:ascii="Consolas" w:hAnsi="Consolas" w:cs="Consolas"/>
+          <w:color w:val="000000"/>
+          <w:sz w:val="20"/>
+          <w:szCs w:val="20"/>
+        </w:rPr>
+        <w:t xml:space="preserve"> (</w:t>
+      </w:r>
+      <w:r>
+        <w:rPr>
+          <w:rFonts w:ascii="Consolas" w:hAnsi="Consolas" w:cs="Consolas"/>
+          <w:color w:val="6A3E3E"/>
+          <w:sz w:val="20"/>
+          <w:szCs w:val="20"/>
+        </w:rPr>
+        <w:t>culpa2</w:t>
+      </w:r>
+      <w:r>
+        <w:rPr>
+          <w:rFonts w:ascii="Consolas" w:hAnsi="Consolas" w:cs="Consolas"/>
+          <w:color w:val="000000"/>
+          <w:sz w:val="20"/>
+          <w:szCs w:val="20"/>
+        </w:rPr>
+        <w:t xml:space="preserve"> == </w:t>
+      </w:r>
+      <w:r>
+        <w:rPr>
+          <w:rFonts w:ascii="Consolas" w:hAnsi="Consolas" w:cs="Consolas"/>
+          <w:color w:val="000000"/>
+          <w:sz w:val="20"/>
+          <w:szCs w:val="20"/>
+          <w:shd w:val="clear" w:color="auto" w:fill="D4D4D4"/>
+        </w:rPr>
+        <w:t>JulgamentoPrisioneiro2Test</w:t>
+      </w:r>
+      <w:r>
+        <w:rPr>
+          <w:rFonts w:ascii="Consolas" w:hAnsi="Consolas" w:cs="Consolas"/>
+          <w:color w:val="000000"/>
+          <w:sz w:val="20"/>
+          <w:szCs w:val="20"/>
+        </w:rPr>
+        <w:t>.Resposta.</w:t>
+      </w:r>
+      <w:r>
+        <w:rPr>
+          <w:rFonts w:ascii="Consolas" w:hAnsi="Consolas" w:cs="Consolas"/>
+          <w:b/>
+          <w:bCs/>
+          <w:i/>
+          <w:iCs/>
+          <w:color w:val="0000C0"/>
+          <w:sz w:val="20"/>
+          <w:szCs w:val="20"/>
+        </w:rPr>
+        <w:t>DELACAO</w:t>
+      </w:r>
+      <w:r>
+        <w:rPr>
+          <w:rFonts w:ascii="Consolas" w:hAnsi="Consolas" w:cs="Consolas"/>
+          <w:color w:val="000000"/>
+          <w:sz w:val="20"/>
+          <w:szCs w:val="20"/>
+        </w:rPr>
+        <w:t>) {</w:t>
+      </w:r>
+    </w:p>
+    <w:p>
+      <w:pPr>
+        <w:autoSpaceDE w:val="0"/>
+        <w:autoSpaceDN w:val="0"/>
+        <w:adjustRightInd w:val="0"/>
+        <w:spacing w:after="0" w:line="240" w:lineRule="auto"/>
+        <w:rPr>
+          <w:rFonts w:ascii="Consolas" w:hAnsi="Consolas" w:cs="Consolas"/>
+          <w:sz w:val="20"/>
+          <w:szCs w:val="20"/>
+        </w:rPr>
+      </w:pPr>
+      <w:r>
+        <w:rPr>
+          <w:rFonts w:ascii="Consolas" w:hAnsi="Consolas" w:cs="Consolas"/>
+          <w:color w:val="000000"/>
+          <w:sz w:val="20"/>
+          <w:szCs w:val="20"/>
+        </w:rPr>
+        <w:tab/>
+      </w:r>
+      <w:r>
+        <w:rPr>
+          <w:rFonts w:ascii="Consolas" w:hAnsi="Consolas" w:cs="Consolas"/>
+          <w:color w:val="000000"/>
+          <w:sz w:val="20"/>
+          <w:szCs w:val="20"/>
+        </w:rPr>
+        <w:tab/>
+      </w:r>
+      <w:r>
+        <w:rPr>
+          <w:rFonts w:ascii="Consolas" w:hAnsi="Consolas" w:cs="Consolas"/>
+          <w:color w:val="000000"/>
+          <w:sz w:val="20"/>
+          <w:szCs w:val="20"/>
+        </w:rPr>
+        <w:tab/>
+      </w:r>
+      <w:r>
+        <w:rPr>
+          <w:rFonts w:ascii="Consolas" w:hAnsi="Consolas" w:cs="Consolas"/>
+          <w:color w:val="000000"/>
+          <w:sz w:val="20"/>
+          <w:szCs w:val="20"/>
+        </w:rPr>
+        <w:tab/>
+      </w:r>
+      <w:r>
+        <w:rPr>
+          <w:rFonts w:ascii="Consolas" w:hAnsi="Consolas" w:cs="Consolas"/>
+          <w:b/>
+          <w:bCs/>
+          <w:color w:val="7F0055"/>
+          <w:sz w:val="20"/>
+          <w:szCs w:val="20"/>
+        </w:rPr>
+        <w:t>return</w:t>
+      </w:r>
+      <w:r>
+        <w:rPr>
+          <w:rFonts w:ascii="Consolas" w:hAnsi="Consolas" w:cs="Consolas"/>
+          <w:color w:val="000000"/>
+          <w:sz w:val="20"/>
+          <w:szCs w:val="20"/>
+        </w:rPr>
+        <w:t xml:space="preserve"> </w:t>
+      </w:r>
+      <w:r>
+        <w:rPr>
+          <w:rFonts w:ascii="Consolas" w:hAnsi="Consolas" w:cs="Consolas"/>
+          <w:color w:val="0000C0"/>
+          <w:sz w:val="20"/>
+          <w:szCs w:val="20"/>
+        </w:rPr>
+        <w:t>PENA_CONDENACAO_MUTUA</w:t>
+      </w:r>
+      <w:r>
+        <w:rPr>
+          <w:rFonts w:ascii="Consolas" w:hAnsi="Consolas" w:cs="Consolas"/>
+          <w:color w:val="000000"/>
+          <w:sz w:val="20"/>
+          <w:szCs w:val="20"/>
+        </w:rPr>
+        <w:t>;</w:t>
+      </w:r>
+    </w:p>
+    <w:p>
+      <w:pPr>
+        <w:autoSpaceDE w:val="0"/>
+        <w:autoSpaceDN w:val="0"/>
+        <w:adjustRightInd w:val="0"/>
+        <w:spacing w:after="0" w:line="240" w:lineRule="auto"/>
+        <w:rPr>
+          <w:rFonts w:ascii="Consolas" w:hAnsi="Consolas" w:cs="Consolas"/>
+          <w:sz w:val="20"/>
+          <w:szCs w:val="20"/>
+        </w:rPr>
+      </w:pPr>
+      <w:r>
+        <w:rPr>
+          <w:rFonts w:ascii="Consolas" w:hAnsi="Consolas" w:cs="Consolas"/>
+          <w:color w:val="000000"/>
+          <w:sz w:val="20"/>
+          <w:szCs w:val="20"/>
+        </w:rPr>
+        <w:tab/>
+      </w:r>
+      <w:r>
+        <w:rPr>
+          <w:rFonts w:ascii="Consolas" w:hAnsi="Consolas" w:cs="Consolas"/>
+          <w:color w:val="000000"/>
+          <w:sz w:val="20"/>
+          <w:szCs w:val="20"/>
+        </w:rPr>
+        <w:tab/>
+      </w:r>
+      <w:r>
+        <w:rPr>
+          <w:rFonts w:ascii="Consolas" w:hAnsi="Consolas" w:cs="Consolas"/>
+          <w:color w:val="000000"/>
+          <w:sz w:val="20"/>
+          <w:szCs w:val="20"/>
+        </w:rPr>
+        <w:tab/>
+        <w:t xml:space="preserve">} </w:t>
+      </w:r>
+      <w:r>
+        <w:rPr>
+          <w:rFonts w:ascii="Consolas" w:hAnsi="Consolas" w:cs="Consolas"/>
+          <w:b/>
+          <w:bCs/>
+          <w:color w:val="7F0055"/>
+          <w:sz w:val="20"/>
+          <w:szCs w:val="20"/>
+        </w:rPr>
+        <w:t>else</w:t>
+      </w:r>
+      <w:r>
+        <w:rPr>
+          <w:rFonts w:ascii="Consolas" w:hAnsi="Consolas" w:cs="Consolas"/>
+          <w:color w:val="000000"/>
+          <w:sz w:val="20"/>
+          <w:szCs w:val="20"/>
+        </w:rPr>
+        <w:t xml:space="preserve"> {</w:t>
+      </w:r>
+    </w:p>
+    <w:p>
+      <w:pPr>
+        <w:autoSpaceDE w:val="0"/>
+        <w:autoSpaceDN w:val="0"/>
+        <w:adjustRightInd w:val="0"/>
+        <w:spacing w:after="0" w:line="240" w:lineRule="auto"/>
+        <w:rPr>
+          <w:rFonts w:ascii="Consolas" w:hAnsi="Consolas" w:cs="Consolas"/>
+          <w:sz w:val="20"/>
+          <w:szCs w:val="20"/>
+        </w:rPr>
+      </w:pPr>
+      <w:r>
+        <w:rPr>
+          <w:rFonts w:ascii="Consolas" w:hAnsi="Consolas" w:cs="Consolas"/>
+          <w:color w:val="000000"/>
+          <w:sz w:val="20"/>
+          <w:szCs w:val="20"/>
+        </w:rPr>
+        <w:tab/>
+      </w:r>
+      <w:r>
+        <w:rPr>
+          <w:rFonts w:ascii="Consolas" w:hAnsi="Consolas" w:cs="Consolas"/>
+          <w:color w:val="000000"/>
+          <w:sz w:val="20"/>
+          <w:szCs w:val="20"/>
+        </w:rPr>
+        <w:tab/>
+      </w:r>
+      <w:r>
+        <w:rPr>
+          <w:rFonts w:ascii="Consolas" w:hAnsi="Consolas" w:cs="Consolas"/>
+          <w:color w:val="000000"/>
+          <w:sz w:val="20"/>
+          <w:szCs w:val="20"/>
+        </w:rPr>
+        <w:tab/>
+      </w:r>
+      <w:r>
+        <w:rPr>
+          <w:rFonts w:ascii="Consolas" w:hAnsi="Consolas" w:cs="Consolas"/>
+          <w:color w:val="000000"/>
+          <w:sz w:val="20"/>
+          <w:szCs w:val="20"/>
+        </w:rPr>
+        <w:tab/>
+      </w:r>
+      <w:r>
+        <w:rPr>
+          <w:rFonts w:ascii="Consolas" w:hAnsi="Consolas" w:cs="Consolas"/>
+          <w:b/>
+          <w:bCs/>
+          <w:color w:val="7F0055"/>
+          <w:sz w:val="20"/>
+          <w:szCs w:val="20"/>
+        </w:rPr>
+        <w:t>return</w:t>
+      </w:r>
+      <w:r>
+        <w:rPr>
+          <w:rFonts w:ascii="Consolas" w:hAnsi="Consolas" w:cs="Consolas"/>
+          <w:color w:val="000000"/>
+          <w:sz w:val="20"/>
+          <w:szCs w:val="20"/>
+        </w:rPr>
+        <w:t xml:space="preserve"> </w:t>
+      </w:r>
+      <w:r>
+        <w:rPr>
+          <w:rFonts w:ascii="Consolas" w:hAnsi="Consolas" w:cs="Consolas"/>
+          <w:color w:val="0000C0"/>
+          <w:sz w:val="20"/>
+          <w:szCs w:val="20"/>
+        </w:rPr>
+        <w:t>PENA_INOCENCIA</w:t>
+      </w:r>
+      <w:r>
+        <w:rPr>
+          <w:rFonts w:ascii="Consolas" w:hAnsi="Consolas" w:cs="Consolas"/>
+          <w:color w:val="000000"/>
+          <w:sz w:val="20"/>
+          <w:szCs w:val="20"/>
+        </w:rPr>
+        <w:t>;</w:t>
+      </w:r>
+    </w:p>
+    <w:p>
+      <w:pPr>
+        <w:autoSpaceDE w:val="0"/>
+        <w:autoSpaceDN w:val="0"/>
+        <w:adjustRightInd w:val="0"/>
+        <w:spacing w:after="0" w:line="240" w:lineRule="auto"/>
+        <w:rPr>
+          <w:rFonts w:ascii="Consolas" w:hAnsi="Consolas" w:cs="Consolas"/>
+          <w:sz w:val="20"/>
+          <w:szCs w:val="20"/>
+        </w:rPr>
+      </w:pPr>
+      <w:r>
+        <w:rPr>
+          <w:rFonts w:ascii="Consolas" w:hAnsi="Consolas" w:cs="Consolas"/>
+          <w:color w:val="000000"/>
+          <w:sz w:val="20"/>
+          <w:szCs w:val="20"/>
+        </w:rPr>
+        <w:tab/>
+      </w:r>
+      <w:r>
+        <w:rPr>
+          <w:rFonts w:ascii="Consolas" w:hAnsi="Consolas" w:cs="Consolas"/>
+          <w:color w:val="000000"/>
+          <w:sz w:val="20"/>
+          <w:szCs w:val="20"/>
+        </w:rPr>
+        <w:tab/>
+      </w:r>
+      <w:r>
+        <w:rPr>
+          <w:rFonts w:ascii="Consolas" w:hAnsi="Consolas" w:cs="Consolas"/>
+          <w:color w:val="000000"/>
+          <w:sz w:val="20"/>
+          <w:szCs w:val="20"/>
+        </w:rPr>
+        <w:tab/>
+        <w:t>}</w:t>
+      </w:r>
+    </w:p>
+    <w:p>
+      <w:pPr>
+        <w:autoSpaceDE w:val="0"/>
+        <w:autoSpaceDN w:val="0"/>
+        <w:adjustRightInd w:val="0"/>
+        <w:spacing w:after="0" w:line="240" w:lineRule="auto"/>
+        <w:rPr>
+          <w:rFonts w:ascii="Consolas" w:hAnsi="Consolas" w:cs="Consolas"/>
+          <w:sz w:val="20"/>
+          <w:szCs w:val="20"/>
+        </w:rPr>
+      </w:pPr>
+      <w:r>
+        <w:rPr>
+          <w:rFonts w:ascii="Consolas" w:hAnsi="Consolas" w:cs="Consolas"/>
+          <w:color w:val="000000"/>
+          <w:sz w:val="20"/>
+          <w:szCs w:val="20"/>
+        </w:rPr>
+        <w:tab/>
+      </w:r>
+      <w:r>
+        <w:rPr>
+          <w:rFonts w:ascii="Consolas" w:hAnsi="Consolas" w:cs="Consolas"/>
+          <w:color w:val="000000"/>
+          <w:sz w:val="20"/>
+          <w:szCs w:val="20"/>
+        </w:rPr>
+        <w:tab/>
+        <w:t xml:space="preserve">} </w:t>
+      </w:r>
+      <w:r>
+        <w:rPr>
+          <w:rFonts w:ascii="Consolas" w:hAnsi="Consolas" w:cs="Consolas"/>
+          <w:b/>
+          <w:bCs/>
+          <w:color w:val="7F0055"/>
+          <w:sz w:val="20"/>
+          <w:szCs w:val="20"/>
+        </w:rPr>
+        <w:t>else</w:t>
+      </w:r>
+      <w:r>
+        <w:rPr>
+          <w:rFonts w:ascii="Consolas" w:hAnsi="Consolas" w:cs="Consolas"/>
+          <w:color w:val="000000"/>
+          <w:sz w:val="20"/>
+          <w:szCs w:val="20"/>
+        </w:rPr>
+        <w:t xml:space="preserve"> {</w:t>
+      </w:r>
+    </w:p>
+    <w:p>
+      <w:pPr>
+        <w:autoSpaceDE w:val="0"/>
+        <w:autoSpaceDN w:val="0"/>
+        <w:adjustRightInd w:val="0"/>
+        <w:spacing w:after="0" w:line="240" w:lineRule="auto"/>
+        <w:rPr>
+          <w:rFonts w:ascii="Consolas" w:hAnsi="Consolas" w:cs="Consolas"/>
+          <w:sz w:val="20"/>
+          <w:szCs w:val="20"/>
+        </w:rPr>
+      </w:pPr>
+      <w:r>
+        <w:rPr>
+          <w:rFonts w:ascii="Consolas" w:hAnsi="Consolas" w:cs="Consolas"/>
+          <w:color w:val="000000"/>
+          <w:sz w:val="20"/>
+          <w:szCs w:val="20"/>
+        </w:rPr>
+        <w:tab/>
+      </w:r>
+      <w:r>
+        <w:rPr>
+          <w:rFonts w:ascii="Consolas" w:hAnsi="Consolas" w:cs="Consolas"/>
+          <w:color w:val="000000"/>
+          <w:sz w:val="20"/>
+          <w:szCs w:val="20"/>
+        </w:rPr>
+        <w:tab/>
+      </w:r>
+      <w:r>
+        <w:rPr>
+          <w:rFonts w:ascii="Consolas" w:hAnsi="Consolas" w:cs="Consolas"/>
+          <w:color w:val="000000"/>
+          <w:sz w:val="20"/>
+          <w:szCs w:val="20"/>
+        </w:rPr>
+        <w:tab/>
+      </w:r>
+      <w:r>
+        <w:rPr>
+          <w:rFonts w:ascii="Consolas" w:hAnsi="Consolas" w:cs="Consolas"/>
+          <w:b/>
+          <w:bCs/>
+          <w:color w:val="7F0055"/>
+          <w:sz w:val="20"/>
+          <w:szCs w:val="20"/>
+        </w:rPr>
+        <w:t>if</w:t>
+      </w:r>
+      <w:r>
+        <w:rPr>
+          <w:rFonts w:ascii="Consolas" w:hAnsi="Consolas" w:cs="Consolas"/>
+          <w:color w:val="000000"/>
+          <w:sz w:val="20"/>
+          <w:szCs w:val="20"/>
+        </w:rPr>
+        <w:t xml:space="preserve"> (</w:t>
+      </w:r>
+      <w:r>
+        <w:rPr>
+          <w:rFonts w:ascii="Consolas" w:hAnsi="Consolas" w:cs="Consolas"/>
+          <w:color w:val="6A3E3E"/>
+          <w:sz w:val="20"/>
+          <w:szCs w:val="20"/>
+        </w:rPr>
+        <w:t>culpa2</w:t>
+      </w:r>
+      <w:r>
+        <w:rPr>
+          <w:rFonts w:ascii="Consolas" w:hAnsi="Consolas" w:cs="Consolas"/>
+          <w:color w:val="000000"/>
+          <w:sz w:val="20"/>
+          <w:szCs w:val="20"/>
+        </w:rPr>
+        <w:t xml:space="preserve"> == </w:t>
+      </w:r>
+      <w:r>
+        <w:rPr>
+          <w:rFonts w:ascii="Consolas" w:hAnsi="Consolas" w:cs="Consolas"/>
+          <w:color w:val="000000"/>
+          <w:sz w:val="20"/>
+          <w:szCs w:val="20"/>
+          <w:shd w:val="clear" w:color="auto" w:fill="D4D4D4"/>
+        </w:rPr>
+        <w:t>JulgamentoPrisioneiro2Test</w:t>
+      </w:r>
+      <w:r>
+        <w:rPr>
+          <w:rFonts w:ascii="Consolas" w:hAnsi="Consolas" w:cs="Consolas"/>
+          <w:color w:val="000000"/>
+          <w:sz w:val="20"/>
+          <w:szCs w:val="20"/>
+        </w:rPr>
+        <w:t>.Resposta.</w:t>
+      </w:r>
+      <w:r>
+        <w:rPr>
+          <w:rFonts w:ascii="Consolas" w:hAnsi="Consolas" w:cs="Consolas"/>
+          <w:b/>
+          <w:bCs/>
+          <w:i/>
+          <w:iCs/>
+          <w:color w:val="0000C0"/>
+          <w:sz w:val="20"/>
+          <w:szCs w:val="20"/>
+        </w:rPr>
+        <w:t>DELACAO</w:t>
+      </w:r>
+      <w:r>
+        <w:rPr>
+          <w:rFonts w:ascii="Consolas" w:hAnsi="Consolas" w:cs="Consolas"/>
+          <w:color w:val="000000"/>
+          <w:sz w:val="20"/>
+          <w:szCs w:val="20"/>
+        </w:rPr>
+        <w:t>) {</w:t>
+      </w:r>
+    </w:p>
+    <w:p>
+      <w:pPr>
+        <w:autoSpaceDE w:val="0"/>
+        <w:autoSpaceDN w:val="0"/>
+        <w:adjustRightInd w:val="0"/>
+        <w:spacing w:after="0" w:line="240" w:lineRule="auto"/>
+        <w:rPr>
+          <w:rFonts w:ascii="Consolas" w:hAnsi="Consolas" w:cs="Consolas"/>
+          <w:sz w:val="20"/>
+          <w:szCs w:val="20"/>
+        </w:rPr>
+      </w:pPr>
+      <w:r>
+        <w:rPr>
+          <w:rFonts w:ascii="Consolas" w:hAnsi="Consolas" w:cs="Consolas"/>
+          <w:color w:val="000000"/>
+          <w:sz w:val="20"/>
+          <w:szCs w:val="20"/>
+        </w:rPr>
+        <w:tab/>
+      </w:r>
+      <w:r>
+        <w:rPr>
+          <w:rFonts w:ascii="Consolas" w:hAnsi="Consolas" w:cs="Consolas"/>
+          <w:color w:val="000000"/>
+          <w:sz w:val="20"/>
+          <w:szCs w:val="20"/>
+        </w:rPr>
+        <w:tab/>
+      </w:r>
+      <w:r>
+        <w:rPr>
+          <w:rFonts w:ascii="Consolas" w:hAnsi="Consolas" w:cs="Consolas"/>
+          <w:color w:val="000000"/>
+          <w:sz w:val="20"/>
+          <w:szCs w:val="20"/>
+        </w:rPr>
+        <w:tab/>
+      </w:r>
+      <w:r>
+        <w:rPr>
+          <w:rFonts w:ascii="Consolas" w:hAnsi="Consolas" w:cs="Consolas"/>
+          <w:color w:val="000000"/>
+          <w:sz w:val="20"/>
+          <w:szCs w:val="20"/>
+        </w:rPr>
+        <w:tab/>
+      </w:r>
+      <w:r>
+        <w:rPr>
+          <w:rFonts w:ascii="Consolas" w:hAnsi="Consolas" w:cs="Consolas"/>
+          <w:b/>
+          <w:bCs/>
+          <w:color w:val="7F0055"/>
+          <w:sz w:val="20"/>
+          <w:szCs w:val="20"/>
+        </w:rPr>
+        <w:t>return</w:t>
+      </w:r>
+      <w:r>
+        <w:rPr>
+          <w:rFonts w:ascii="Consolas" w:hAnsi="Consolas" w:cs="Consolas"/>
+          <w:color w:val="000000"/>
+          <w:sz w:val="20"/>
+          <w:szCs w:val="20"/>
+        </w:rPr>
+        <w:t xml:space="preserve"> </w:t>
+      </w:r>
+      <w:r>
+        <w:rPr>
+          <w:rFonts w:ascii="Consolas" w:hAnsi="Consolas" w:cs="Consolas"/>
+          <w:color w:val="0000C0"/>
+          <w:sz w:val="20"/>
+          <w:szCs w:val="20"/>
+        </w:rPr>
+        <w:t>PENA_CONDENACAO_INDIVIDUAL</w:t>
+      </w:r>
+      <w:r>
+        <w:rPr>
+          <w:rFonts w:ascii="Consolas" w:hAnsi="Consolas" w:cs="Consolas"/>
+          <w:color w:val="000000"/>
+          <w:sz w:val="20"/>
+          <w:szCs w:val="20"/>
+        </w:rPr>
+        <w:t>;</w:t>
+      </w:r>
+    </w:p>
+    <w:p>
+      <w:pPr>
+        <w:autoSpaceDE w:val="0"/>
+        <w:autoSpaceDN w:val="0"/>
+        <w:adjustRightInd w:val="0"/>
+        <w:spacing w:after="0" w:line="240" w:lineRule="auto"/>
+        <w:rPr>
+          <w:rFonts w:ascii="Consolas" w:hAnsi="Consolas" w:cs="Consolas"/>
+          <w:sz w:val="20"/>
+          <w:szCs w:val="20"/>
+        </w:rPr>
+      </w:pPr>
+      <w:r>
+        <w:rPr>
+          <w:rFonts w:ascii="Consolas" w:hAnsi="Consolas" w:cs="Consolas"/>
+          <w:color w:val="000000"/>
+          <w:sz w:val="20"/>
+          <w:szCs w:val="20"/>
+        </w:rPr>
+        <w:tab/>
+      </w:r>
+      <w:r>
+        <w:rPr>
+          <w:rFonts w:ascii="Consolas" w:hAnsi="Consolas" w:cs="Consolas"/>
+          <w:color w:val="000000"/>
+          <w:sz w:val="20"/>
+          <w:szCs w:val="20"/>
+        </w:rPr>
+        <w:tab/>
+      </w:r>
+      <w:r>
+        <w:rPr>
+          <w:rFonts w:ascii="Consolas" w:hAnsi="Consolas" w:cs="Consolas"/>
+          <w:color w:val="000000"/>
+          <w:sz w:val="20"/>
+          <w:szCs w:val="20"/>
+        </w:rPr>
+        <w:tab/>
+        <w:t xml:space="preserve">} </w:t>
+      </w:r>
+      <w:r>
+        <w:rPr>
+          <w:rFonts w:ascii="Consolas" w:hAnsi="Consolas" w:cs="Consolas"/>
+          <w:b/>
+          <w:bCs/>
+          <w:color w:val="7F0055"/>
+          <w:sz w:val="20"/>
+          <w:szCs w:val="20"/>
+        </w:rPr>
+        <w:t>else</w:t>
+      </w:r>
+      <w:r>
+        <w:rPr>
+          <w:rFonts w:ascii="Consolas" w:hAnsi="Consolas" w:cs="Consolas"/>
+          <w:color w:val="000000"/>
+          <w:sz w:val="20"/>
+          <w:szCs w:val="20"/>
+        </w:rPr>
+        <w:t xml:space="preserve"> {</w:t>
+      </w:r>
+    </w:p>
+    <w:p>
+      <w:pPr>
+        <w:autoSpaceDE w:val="0"/>
+        <w:autoSpaceDN w:val="0"/>
+        <w:adjustRightInd w:val="0"/>
+        <w:spacing w:after="0" w:line="240" w:lineRule="auto"/>
+        <w:rPr>
+          <w:rFonts w:ascii="Consolas" w:hAnsi="Consolas" w:cs="Consolas"/>
+          <w:sz w:val="20"/>
+          <w:szCs w:val="20"/>
+        </w:rPr>
+      </w:pPr>
+      <w:r>
+        <w:rPr>
+          <w:rFonts w:ascii="Consolas" w:hAnsi="Consolas" w:cs="Consolas"/>
+          <w:color w:val="000000"/>
+          <w:sz w:val="20"/>
+          <w:szCs w:val="20"/>
+        </w:rPr>
+        <w:tab/>
+      </w:r>
+      <w:r>
+        <w:rPr>
+          <w:rFonts w:ascii="Consolas" w:hAnsi="Consolas" w:cs="Consolas"/>
+          <w:color w:val="000000"/>
+          <w:sz w:val="20"/>
+          <w:szCs w:val="20"/>
+        </w:rPr>
+        <w:tab/>
+      </w:r>
+      <w:r>
+        <w:rPr>
+          <w:rFonts w:ascii="Consolas" w:hAnsi="Consolas" w:cs="Consolas"/>
+          <w:color w:val="000000"/>
+          <w:sz w:val="20"/>
+          <w:szCs w:val="20"/>
+        </w:rPr>
+        <w:tab/>
+      </w:r>
+      <w:r>
+        <w:rPr>
+          <w:rFonts w:ascii="Consolas" w:hAnsi="Consolas" w:cs="Consolas"/>
+          <w:color w:val="000000"/>
+          <w:sz w:val="20"/>
+          <w:szCs w:val="20"/>
+        </w:rPr>
+        <w:tab/>
+      </w:r>
+      <w:r>
+        <w:rPr>
+          <w:rFonts w:ascii="Consolas" w:hAnsi="Consolas" w:cs="Consolas"/>
+          <w:b/>
+          <w:bCs/>
+          <w:color w:val="7F0055"/>
+          <w:sz w:val="20"/>
+          <w:szCs w:val="20"/>
+        </w:rPr>
+        <w:t>return</w:t>
+      </w:r>
+      <w:r>
+        <w:rPr>
+          <w:rFonts w:ascii="Consolas" w:hAnsi="Consolas" w:cs="Consolas"/>
+          <w:color w:val="000000"/>
+          <w:sz w:val="20"/>
+          <w:szCs w:val="20"/>
+        </w:rPr>
+        <w:t xml:space="preserve"> </w:t>
+      </w:r>
+      <w:r>
+        <w:rPr>
+          <w:rFonts w:ascii="Consolas" w:hAnsi="Consolas" w:cs="Consolas"/>
+          <w:color w:val="0000C0"/>
+          <w:sz w:val="20"/>
+          <w:szCs w:val="20"/>
+        </w:rPr>
+        <w:t>PENA_CONDENACAO_CUMPLICES</w:t>
+      </w:r>
+      <w:r>
+        <w:rPr>
+          <w:rFonts w:ascii="Consolas" w:hAnsi="Consolas" w:cs="Consolas"/>
+          <w:color w:val="000000"/>
+          <w:sz w:val="20"/>
+          <w:szCs w:val="20"/>
+        </w:rPr>
+        <w:t>;</w:t>
+      </w:r>
+    </w:p>
+    <w:p>
+      <w:pPr>
+        <w:autoSpaceDE w:val="0"/>
+        <w:autoSpaceDN w:val="0"/>
+        <w:adjustRightInd w:val="0"/>
+        <w:spacing w:after="0" w:line="240" w:lineRule="auto"/>
+        <w:rPr>
+          <w:rFonts w:ascii="Consolas" w:hAnsi="Consolas" w:cs="Consolas"/>
+          <w:sz w:val="20"/>
+          <w:szCs w:val="20"/>
+        </w:rPr>
+      </w:pPr>
+      <w:r>
+        <w:rPr>
+          <w:rFonts w:ascii="Consolas" w:hAnsi="Consolas" w:cs="Consolas"/>
+          <w:color w:val="000000"/>
+          <w:sz w:val="20"/>
+          <w:szCs w:val="20"/>
+        </w:rPr>
+        <w:tab/>
+      </w:r>
+      <w:r>
+        <w:rPr>
+          <w:rFonts w:ascii="Consolas" w:hAnsi="Consolas" w:cs="Consolas"/>
+          <w:color w:val="000000"/>
+          <w:sz w:val="20"/>
+          <w:szCs w:val="20"/>
+        </w:rPr>
+        <w:tab/>
+      </w:r>
+      <w:r>
+        <w:rPr>
+          <w:rFonts w:ascii="Consolas" w:hAnsi="Consolas" w:cs="Consolas"/>
+          <w:color w:val="000000"/>
+          <w:sz w:val="20"/>
+          <w:szCs w:val="20"/>
+        </w:rPr>
+        <w:tab/>
+        <w:t>}</w:t>
+      </w:r>
+    </w:p>
+    <w:p>
+      <w:pPr>
+        <w:autoSpaceDE w:val="0"/>
+        <w:autoSpaceDN w:val="0"/>
+        <w:adjustRightInd w:val="0"/>
+        <w:spacing w:after="0" w:line="240" w:lineRule="auto"/>
+        <w:rPr>
+          <w:rFonts w:ascii="Consolas" w:hAnsi="Consolas" w:cs="Consolas"/>
+          <w:sz w:val="20"/>
+          <w:szCs w:val="20"/>
+        </w:rPr>
+      </w:pPr>
+      <w:r>
+        <w:rPr>
+          <w:rFonts w:ascii="Consolas" w:hAnsi="Consolas" w:cs="Consolas"/>
+          <w:color w:val="000000"/>
+          <w:sz w:val="20"/>
+          <w:szCs w:val="20"/>
+        </w:rPr>
+        <w:tab/>
+      </w:r>
+      <w:r>
+        <w:rPr>
+          <w:rFonts w:ascii="Consolas" w:hAnsi="Consolas" w:cs="Consolas"/>
+          <w:color w:val="000000"/>
+          <w:sz w:val="20"/>
+          <w:szCs w:val="20"/>
+        </w:rPr>
+        <w:tab/>
+        <w:t>}</w:t>
+      </w:r>
+    </w:p>
+    <w:p>
+      <w:pPr>
+        <w:autoSpaceDE w:val="0"/>
+        <w:autoSpaceDN w:val="0"/>
+        <w:adjustRightInd w:val="0"/>
+        <w:spacing w:after="0" w:line="240" w:lineRule="auto"/>
+        <w:rPr>
+          <w:rFonts w:ascii="Consolas" w:hAnsi="Consolas" w:cs="Consolas"/>
+          <w:sz w:val="20"/>
+          <w:szCs w:val="20"/>
+        </w:rPr>
+      </w:pPr>
+      <w:r>
+        <w:rPr>
+          <w:rFonts w:ascii="Consolas" w:hAnsi="Consolas" w:cs="Consolas"/>
+          <w:color w:val="000000"/>
+          <w:sz w:val="20"/>
+          <w:szCs w:val="20"/>
+        </w:rPr>
+        <w:tab/>
+        <w:t>}</w:t>
+      </w:r>
+    </w:p>
+    <w:p>
+      <w:pPr>
         <w:spacing w:after="0"/>
-      </w:pPr>
+        <w:rPr>
+          <w:rFonts w:ascii="Consolas" w:hAnsi="Consolas" w:cs="Consolas"/>
+          <w:color w:val="000000"/>
+          <w:sz w:val="20"/>
+          <w:szCs w:val="20"/>
+        </w:rPr>
+      </w:pPr>
+      <w:r>
+        <w:rPr>
+          <w:rFonts w:ascii="Consolas" w:hAnsi="Consolas" w:cs="Consolas"/>
+          <w:color w:val="000000"/>
+          <w:sz w:val="20"/>
+          <w:szCs w:val="20"/>
+        </w:rPr>
+        <w:t>}</w:t>
+      </w:r>
     </w:p>
     <w:p>
       <w:pPr>
         <w:spacing w:after="0"/>
+        <w:rPr>
+          <w:rFonts w:ascii="Consolas" w:hAnsi="Consolas" w:cs="Consolas"/>
+          <w:color w:val="000000"/>
+          <w:sz w:val="20"/>
+          <w:szCs w:val="20"/>
+        </w:rPr>
       </w:pPr>
     </w:p>
     <w:p>
       <w:pPr>
         <w:spacing w:after="0"/>
+        <w:rPr>
+          <w:rFonts w:ascii="Consolas" w:hAnsi="Consolas" w:cs="Consolas"/>
+          <w:color w:val="000000"/>
+          <w:sz w:val="20"/>
+          <w:szCs w:val="20"/>
+        </w:rPr>
       </w:pPr>
     </w:p>
     <w:p>
       <w:pPr>
         <w:spacing w:after="0"/>
+        <w:rPr>
+          <w:rFonts w:ascii="Consolas" w:hAnsi="Consolas" w:cs="Consolas"/>
+          <w:color w:val="000000"/>
+          <w:sz w:val="20"/>
+          <w:szCs w:val="20"/>
+        </w:rPr>
       </w:pPr>
     </w:p>
     <w:p>
       <w:pPr>
         <w:spacing w:after="0"/>
-      </w:pPr>
-    </w:p>
-    <w:p>
-      <w:pPr>
-        <w:spacing w:after="0"/>
-      </w:pPr>
-    </w:p>
-    <w:p>
-      <w:pPr>
-        <w:spacing w:after="0"/>
-      </w:pPr>
-    </w:p>
-    <w:p>
-      <w:pPr>
-        <w:spacing w:after="0"/>
-      </w:pPr>
-    </w:p>
-    <w:p>
-      <w:pPr>
-        <w:spacing w:after="0"/>
-      </w:pPr>
-    </w:p>
-    <w:p>
-      <w:pPr>
-        <w:spacing w:after="0"/>
-      </w:pPr>
-    </w:p>
-    <w:p>
-      <w:pPr>
-        <w:spacing w:after="0"/>
-      </w:pPr>
-    </w:p>
-    <w:p>
-      <w:pPr>
-        <w:spacing w:after="0"/>
-      </w:pPr>
-    </w:p>
-    <w:p>
-      <w:pPr>
-        <w:spacing w:after="0"/>
-      </w:pPr>
-    </w:p>
-    <w:p>
-      <w:pPr>
-        <w:spacing w:after="0"/>
-      </w:pPr>
-    </w:p>
-    <w:p>
-      <w:pPr>
-        <w:spacing w:after="0"/>
-      </w:pPr>
-    </w:p>
-    <w:p>
-      <w:pPr>
-        <w:spacing w:after="0"/>
-      </w:pPr>
-    </w:p>
-    <w:p>
-      <w:pPr>
-        <w:spacing w:after="0"/>
-      </w:pPr>
-    </w:p>
-    <w:p>
-      <w:pPr>
-        <w:spacing w:after="0"/>
-      </w:pPr>
-    </w:p>
-    <w:p>
-      <w:pPr>
-        <w:spacing w:after="0"/>
-      </w:pPr>
-    </w:p>
-    <w:p>
-      <w:pPr>
-        <w:spacing w:after="0"/>
-      </w:pPr>
-    </w:p>
-    <w:p>
-      <w:pPr>
-        <w:spacing w:after="0"/>
-      </w:pPr>
-    </w:p>
-    <w:p>
-      <w:pPr>
-        <w:spacing w:after="0"/>
-      </w:pPr>
-    </w:p>
-    <w:p>
-      <w:pPr>
-        <w:spacing w:after="0"/>
-      </w:pPr>
+        <w:rPr>
+          <w:rFonts w:ascii="Consolas" w:hAnsi="Consolas" w:cs="Consolas"/>
+          <w:color w:val="000000"/>
+          <w:sz w:val="20"/>
+          <w:szCs w:val="20"/>
+        </w:rPr>
+      </w:pPr>
+    </w:p>
+    <w:p>
+      <w:pPr>
+        <w:autoSpaceDE w:val="0"/>
+        <w:autoSpaceDN w:val="0"/>
+        <w:adjustRightInd w:val="0"/>
+        <w:spacing w:after="0" w:line="240" w:lineRule="auto"/>
+        <w:rPr>
+          <w:rFonts w:ascii="Consolas" w:hAnsi="Consolas" w:cs="Consolas"/>
+          <w:sz w:val="20"/>
+          <w:szCs w:val="20"/>
+          <w:lang w:val="en-US"/>
+        </w:rPr>
+      </w:pPr>
+      <w:r>
+        <w:rPr>
+          <w:rFonts w:ascii="Consolas" w:hAnsi="Consolas" w:cs="Consolas"/>
+          <w:b/>
+          <w:bCs/>
+          <w:color w:val="7F0055"/>
+          <w:sz w:val="20"/>
+          <w:szCs w:val="20"/>
+          <w:lang w:val="en-US"/>
+        </w:rPr>
+        <w:t>import</w:t>
+      </w:r>
+      <w:r>
+        <w:rPr>
+          <w:rFonts w:ascii="Consolas" w:hAnsi="Consolas" w:cs="Consolas"/>
+          <w:color w:val="000000"/>
+          <w:sz w:val="20"/>
+          <w:szCs w:val="20"/>
+          <w:lang w:val="en-US"/>
+        </w:rPr>
+        <w:t xml:space="preserve"> </w:t>
+      </w:r>
+      <w:r>
+        <w:rPr>
+          <w:rFonts w:ascii="Consolas" w:hAnsi="Consolas" w:cs="Consolas"/>
+          <w:b/>
+          <w:bCs/>
+          <w:color w:val="7F0055"/>
+          <w:sz w:val="20"/>
+          <w:szCs w:val="20"/>
+          <w:lang w:val="en-US"/>
+        </w:rPr>
+        <w:t>static</w:t>
+      </w:r>
+      <w:r>
+        <w:rPr>
+          <w:rFonts w:ascii="Consolas" w:hAnsi="Consolas" w:cs="Consolas"/>
+          <w:color w:val="000000"/>
+          <w:sz w:val="20"/>
+          <w:szCs w:val="20"/>
+          <w:lang w:val="en-US"/>
+        </w:rPr>
+        <w:t xml:space="preserve"> </w:t>
+      </w:r>
+      <w:r>
+        <w:rPr>
+          <w:rFonts w:ascii="Consolas" w:hAnsi="Consolas" w:cs="Consolas"/>
+          <w:color w:val="000000"/>
+          <w:sz w:val="20"/>
+          <w:szCs w:val="20"/>
+          <w:u w:val="single"/>
+          <w:lang w:val="en-US"/>
+        </w:rPr>
+        <w:t>org.junit.Assert.</w:t>
+      </w:r>
+      <w:r>
+        <w:rPr>
+          <w:rFonts w:ascii="Consolas" w:hAnsi="Consolas" w:cs="Consolas"/>
+          <w:i/>
+          <w:iCs/>
+          <w:color w:val="000000"/>
+          <w:sz w:val="20"/>
+          <w:szCs w:val="20"/>
+          <w:u w:val="single"/>
+          <w:lang w:val="en-US"/>
+        </w:rPr>
+        <w:t>assertEquals</w:t>
+      </w:r>
+      <w:r>
+        <w:rPr>
+          <w:rFonts w:ascii="Consolas" w:hAnsi="Consolas" w:cs="Consolas"/>
+          <w:color w:val="000000"/>
+          <w:sz w:val="20"/>
+          <w:szCs w:val="20"/>
+          <w:lang w:val="en-US"/>
+        </w:rPr>
+        <w:t>;</w:t>
+      </w:r>
+    </w:p>
+    <w:p>
+      <w:pPr>
+        <w:autoSpaceDE w:val="0"/>
+        <w:autoSpaceDN w:val="0"/>
+        <w:adjustRightInd w:val="0"/>
+        <w:spacing w:after="0" w:line="240" w:lineRule="auto"/>
+        <w:rPr>
+          <w:rFonts w:ascii="Consolas" w:hAnsi="Consolas" w:cs="Consolas"/>
+          <w:sz w:val="20"/>
+          <w:szCs w:val="20"/>
+          <w:lang w:val="en-US"/>
+        </w:rPr>
+      </w:pPr>
+    </w:p>
+    <w:p>
+      <w:pPr>
+        <w:autoSpaceDE w:val="0"/>
+        <w:autoSpaceDN w:val="0"/>
+        <w:adjustRightInd w:val="0"/>
+        <w:spacing w:after="0" w:line="240" w:lineRule="auto"/>
+        <w:rPr>
+          <w:rFonts w:ascii="Consolas" w:hAnsi="Consolas" w:cs="Consolas"/>
+          <w:sz w:val="20"/>
+          <w:szCs w:val="20"/>
+          <w:lang w:val="en-US"/>
+        </w:rPr>
+      </w:pPr>
+      <w:r>
+        <w:rPr>
+          <w:rFonts w:ascii="Consolas" w:hAnsi="Consolas" w:cs="Consolas"/>
+          <w:b/>
+          <w:bCs/>
+          <w:color w:val="7F0055"/>
+          <w:sz w:val="20"/>
+          <w:szCs w:val="20"/>
+          <w:lang w:val="en-US"/>
+        </w:rPr>
+        <w:t>import</w:t>
+      </w:r>
+      <w:r>
+        <w:rPr>
+          <w:rFonts w:ascii="Consolas" w:hAnsi="Consolas" w:cs="Consolas"/>
+          <w:color w:val="000000"/>
+          <w:sz w:val="20"/>
+          <w:szCs w:val="20"/>
+          <w:lang w:val="en-US"/>
+        </w:rPr>
+        <w:t xml:space="preserve"> org.junit.Test;</w:t>
+      </w:r>
+    </w:p>
+    <w:p>
+      <w:pPr>
+        <w:autoSpaceDE w:val="0"/>
+        <w:autoSpaceDN w:val="0"/>
+        <w:adjustRightInd w:val="0"/>
+        <w:spacing w:after="0" w:line="240" w:lineRule="auto"/>
+        <w:rPr>
+          <w:rFonts w:ascii="Consolas" w:hAnsi="Consolas" w:cs="Consolas"/>
+          <w:sz w:val="20"/>
+          <w:szCs w:val="20"/>
+          <w:lang w:val="en-US"/>
+        </w:rPr>
+      </w:pPr>
+    </w:p>
+    <w:p>
+      <w:pPr>
+        <w:autoSpaceDE w:val="0"/>
+        <w:autoSpaceDN w:val="0"/>
+        <w:adjustRightInd w:val="0"/>
+        <w:spacing w:after="0" w:line="240" w:lineRule="auto"/>
+        <w:rPr>
+          <w:rFonts w:ascii="Consolas" w:hAnsi="Consolas" w:cs="Consolas"/>
+          <w:sz w:val="20"/>
+          <w:szCs w:val="20"/>
+          <w:lang w:val="en-US"/>
+        </w:rPr>
+      </w:pPr>
+      <w:r>
+        <w:rPr>
+          <w:rFonts w:ascii="Consolas" w:hAnsi="Consolas" w:cs="Consolas"/>
+          <w:b/>
+          <w:bCs/>
+          <w:color w:val="7F0055"/>
+          <w:sz w:val="20"/>
+          <w:szCs w:val="20"/>
+          <w:lang w:val="en-US"/>
+        </w:rPr>
+        <w:t>import</w:t>
+      </w:r>
+      <w:r>
+        <w:rPr>
+          <w:rFonts w:ascii="Consolas" w:hAnsi="Consolas" w:cs="Consolas"/>
+          <w:color w:val="000000"/>
+          <w:sz w:val="20"/>
+          <w:szCs w:val="20"/>
+          <w:lang w:val="en-US"/>
+        </w:rPr>
+        <w:t xml:space="preserve"> junit.framework.TestCase;</w:t>
+      </w:r>
+    </w:p>
+    <w:p>
+      <w:pPr>
+        <w:autoSpaceDE w:val="0"/>
+        <w:autoSpaceDN w:val="0"/>
+        <w:adjustRightInd w:val="0"/>
+        <w:spacing w:after="0" w:line="240" w:lineRule="auto"/>
+        <w:rPr>
+          <w:rFonts w:ascii="Consolas" w:hAnsi="Consolas" w:cs="Consolas"/>
+          <w:sz w:val="20"/>
+          <w:szCs w:val="20"/>
+          <w:lang w:val="en-US"/>
+        </w:rPr>
+      </w:pPr>
+    </w:p>
+    <w:p>
+      <w:pPr>
+        <w:autoSpaceDE w:val="0"/>
+        <w:autoSpaceDN w:val="0"/>
+        <w:adjustRightInd w:val="0"/>
+        <w:spacing w:after="0" w:line="240" w:lineRule="auto"/>
+        <w:rPr>
+          <w:rFonts w:ascii="Consolas" w:hAnsi="Consolas" w:cs="Consolas"/>
+          <w:sz w:val="20"/>
+          <w:szCs w:val="20"/>
+          <w:lang w:val="en-US"/>
+        </w:rPr>
+      </w:pPr>
+      <w:r>
+        <w:rPr>
+          <w:rFonts w:ascii="Consolas" w:hAnsi="Consolas" w:cs="Consolas"/>
+          <w:b/>
+          <w:bCs/>
+          <w:color w:val="7F0055"/>
+          <w:sz w:val="20"/>
+          <w:szCs w:val="20"/>
+          <w:lang w:val="en-US"/>
+        </w:rPr>
+        <w:t>public</w:t>
+      </w:r>
+      <w:r>
+        <w:rPr>
+          <w:rFonts w:ascii="Consolas" w:hAnsi="Consolas" w:cs="Consolas"/>
+          <w:color w:val="000000"/>
+          <w:sz w:val="20"/>
+          <w:szCs w:val="20"/>
+          <w:lang w:val="en-US"/>
+        </w:rPr>
+        <w:t xml:space="preserve"> </w:t>
+      </w:r>
+      <w:r>
+        <w:rPr>
+          <w:rFonts w:ascii="Consolas" w:hAnsi="Consolas" w:cs="Consolas"/>
+          <w:b/>
+          <w:bCs/>
+          <w:color w:val="7F0055"/>
+          <w:sz w:val="20"/>
+          <w:szCs w:val="20"/>
+          <w:lang w:val="en-US"/>
+        </w:rPr>
+        <w:t>class</w:t>
+      </w:r>
+      <w:r>
+        <w:rPr>
+          <w:rFonts w:ascii="Consolas" w:hAnsi="Consolas" w:cs="Consolas"/>
+          <w:color w:val="000000"/>
+          <w:sz w:val="20"/>
+          <w:szCs w:val="20"/>
+          <w:lang w:val="en-US"/>
+        </w:rPr>
+        <w:t xml:space="preserve"> JulgamentoPrisioneiro2Test </w:t>
+      </w:r>
+      <w:r>
+        <w:rPr>
+          <w:rFonts w:ascii="Consolas" w:hAnsi="Consolas" w:cs="Consolas"/>
+          <w:b/>
+          <w:bCs/>
+          <w:color w:val="7F0055"/>
+          <w:sz w:val="20"/>
+          <w:szCs w:val="20"/>
+          <w:lang w:val="en-US"/>
+        </w:rPr>
+        <w:t>extends</w:t>
+      </w:r>
+      <w:r>
+        <w:rPr>
+          <w:rFonts w:ascii="Consolas" w:hAnsi="Consolas" w:cs="Consolas"/>
+          <w:color w:val="000000"/>
+          <w:sz w:val="20"/>
+          <w:szCs w:val="20"/>
+          <w:lang w:val="en-US"/>
+        </w:rPr>
+        <w:t xml:space="preserve"> TestCase {</w:t>
+      </w:r>
+    </w:p>
+    <w:p>
+      <w:pPr>
+        <w:autoSpaceDE w:val="0"/>
+        <w:autoSpaceDN w:val="0"/>
+        <w:adjustRightInd w:val="0"/>
+        <w:spacing w:after="0" w:line="240" w:lineRule="auto"/>
+        <w:rPr>
+          <w:rFonts w:ascii="Consolas" w:hAnsi="Consolas" w:cs="Consolas"/>
+          <w:sz w:val="20"/>
+          <w:szCs w:val="20"/>
+          <w:lang w:val="en-US"/>
+        </w:rPr>
+      </w:pPr>
+      <w:r>
+        <w:rPr>
+          <w:rFonts w:ascii="Consolas" w:hAnsi="Consolas" w:cs="Consolas"/>
+          <w:color w:val="000000"/>
+          <w:sz w:val="20"/>
+          <w:szCs w:val="20"/>
+          <w:lang w:val="en-US"/>
+        </w:rPr>
+        <w:tab/>
+      </w:r>
+    </w:p>
+    <w:p>
+      <w:pPr>
+        <w:autoSpaceDE w:val="0"/>
+        <w:autoSpaceDN w:val="0"/>
+        <w:adjustRightInd w:val="0"/>
+        <w:spacing w:after="0" w:line="240" w:lineRule="auto"/>
+        <w:rPr>
+          <w:rFonts w:ascii="Consolas" w:hAnsi="Consolas" w:cs="Consolas"/>
+          <w:sz w:val="20"/>
+          <w:szCs w:val="20"/>
+          <w:lang w:val="en-US"/>
+        </w:rPr>
+      </w:pPr>
+      <w:r>
+        <w:rPr>
+          <w:rFonts w:ascii="Consolas" w:hAnsi="Consolas" w:cs="Consolas"/>
+          <w:color w:val="000000"/>
+          <w:sz w:val="20"/>
+          <w:szCs w:val="20"/>
+          <w:lang w:val="en-US"/>
+        </w:rPr>
+        <w:tab/>
+      </w:r>
+    </w:p>
+    <w:p>
+      <w:pPr>
+        <w:autoSpaceDE w:val="0"/>
+        <w:autoSpaceDN w:val="0"/>
+        <w:adjustRightInd w:val="0"/>
+        <w:spacing w:after="0" w:line="240" w:lineRule="auto"/>
+        <w:rPr>
+          <w:rFonts w:ascii="Consolas" w:hAnsi="Consolas" w:cs="Consolas"/>
+          <w:sz w:val="20"/>
+          <w:szCs w:val="20"/>
+        </w:rPr>
+      </w:pPr>
+      <w:r>
+        <w:rPr>
+          <w:rFonts w:ascii="Consolas" w:hAnsi="Consolas" w:cs="Consolas"/>
+          <w:color w:val="000000"/>
+          <w:sz w:val="20"/>
+          <w:szCs w:val="20"/>
+          <w:lang w:val="en-US"/>
+        </w:rPr>
+        <w:tab/>
+      </w:r>
+      <w:r>
+        <w:rPr>
+          <w:rFonts w:ascii="Consolas" w:hAnsi="Consolas" w:cs="Consolas"/>
+          <w:b/>
+          <w:bCs/>
+          <w:color w:val="7F0055"/>
+          <w:sz w:val="20"/>
+          <w:szCs w:val="20"/>
+        </w:rPr>
+        <w:t>public</w:t>
+      </w:r>
+      <w:r>
+        <w:rPr>
+          <w:rFonts w:ascii="Consolas" w:hAnsi="Consolas" w:cs="Consolas"/>
+          <w:color w:val="000000"/>
+          <w:sz w:val="20"/>
+          <w:szCs w:val="20"/>
+        </w:rPr>
+        <w:t xml:space="preserve"> </w:t>
+      </w:r>
+      <w:r>
+        <w:rPr>
+          <w:rFonts w:ascii="Consolas" w:hAnsi="Consolas" w:cs="Consolas"/>
+          <w:b/>
+          <w:bCs/>
+          <w:color w:val="7F0055"/>
+          <w:sz w:val="20"/>
+          <w:szCs w:val="20"/>
+        </w:rPr>
+        <w:t>enum</w:t>
+      </w:r>
+      <w:r>
+        <w:rPr>
+          <w:rFonts w:ascii="Consolas" w:hAnsi="Consolas" w:cs="Consolas"/>
+          <w:color w:val="000000"/>
+          <w:sz w:val="20"/>
+          <w:szCs w:val="20"/>
+        </w:rPr>
+        <w:t xml:space="preserve"> Resposta{</w:t>
+      </w:r>
+    </w:p>
+    <w:p>
+      <w:pPr>
+        <w:autoSpaceDE w:val="0"/>
+        <w:autoSpaceDN w:val="0"/>
+        <w:adjustRightInd w:val="0"/>
+        <w:spacing w:after="0" w:line="240" w:lineRule="auto"/>
+        <w:rPr>
+          <w:rFonts w:ascii="Consolas" w:hAnsi="Consolas" w:cs="Consolas"/>
+          <w:sz w:val="20"/>
+          <w:szCs w:val="20"/>
+        </w:rPr>
+      </w:pPr>
+      <w:r>
+        <w:rPr>
+          <w:rFonts w:ascii="Consolas" w:hAnsi="Consolas" w:cs="Consolas"/>
+          <w:color w:val="000000"/>
+          <w:sz w:val="20"/>
+          <w:szCs w:val="20"/>
+        </w:rPr>
+        <w:tab/>
+      </w:r>
+      <w:r>
+        <w:rPr>
+          <w:rFonts w:ascii="Consolas" w:hAnsi="Consolas" w:cs="Consolas"/>
+          <w:color w:val="000000"/>
+          <w:sz w:val="20"/>
+          <w:szCs w:val="20"/>
+        </w:rPr>
+        <w:tab/>
+      </w:r>
+      <w:r>
+        <w:rPr>
+          <w:rFonts w:ascii="Consolas" w:hAnsi="Consolas" w:cs="Consolas"/>
+          <w:b/>
+          <w:bCs/>
+          <w:i/>
+          <w:iCs/>
+          <w:color w:val="0000C0"/>
+          <w:sz w:val="20"/>
+          <w:szCs w:val="20"/>
+        </w:rPr>
+        <w:t>DELACAO</w:t>
+      </w:r>
+      <w:r>
+        <w:rPr>
+          <w:rFonts w:ascii="Consolas" w:hAnsi="Consolas" w:cs="Consolas"/>
+          <w:color w:val="000000"/>
+          <w:sz w:val="20"/>
+          <w:szCs w:val="20"/>
+        </w:rPr>
+        <w:t xml:space="preserve">, </w:t>
+      </w:r>
+      <w:r>
+        <w:rPr>
+          <w:rFonts w:ascii="Consolas" w:hAnsi="Consolas" w:cs="Consolas"/>
+          <w:b/>
+          <w:bCs/>
+          <w:i/>
+          <w:iCs/>
+          <w:color w:val="0000C0"/>
+          <w:sz w:val="20"/>
+          <w:szCs w:val="20"/>
+        </w:rPr>
+        <w:t>NEGACAO</w:t>
+      </w:r>
+      <w:r>
+        <w:rPr>
+          <w:rFonts w:ascii="Consolas" w:hAnsi="Consolas" w:cs="Consolas"/>
+          <w:color w:val="000000"/>
+          <w:sz w:val="20"/>
+          <w:szCs w:val="20"/>
+        </w:rPr>
+        <w:t>;</w:t>
+      </w:r>
+    </w:p>
+    <w:p>
+      <w:pPr>
+        <w:autoSpaceDE w:val="0"/>
+        <w:autoSpaceDN w:val="0"/>
+        <w:adjustRightInd w:val="0"/>
+        <w:spacing w:after="0" w:line="240" w:lineRule="auto"/>
+        <w:rPr>
+          <w:rFonts w:ascii="Consolas" w:hAnsi="Consolas" w:cs="Consolas"/>
+          <w:sz w:val="20"/>
+          <w:szCs w:val="20"/>
+        </w:rPr>
+      </w:pPr>
+      <w:r>
+        <w:rPr>
+          <w:rFonts w:ascii="Consolas" w:hAnsi="Consolas" w:cs="Consolas"/>
+          <w:color w:val="000000"/>
+          <w:sz w:val="20"/>
+          <w:szCs w:val="20"/>
+        </w:rPr>
+        <w:tab/>
+        <w:t>}</w:t>
+      </w:r>
+    </w:p>
+    <w:p>
+      <w:pPr>
+        <w:autoSpaceDE w:val="0"/>
+        <w:autoSpaceDN w:val="0"/>
+        <w:adjustRightInd w:val="0"/>
+        <w:spacing w:after="0" w:line="240" w:lineRule="auto"/>
+        <w:rPr>
+          <w:rFonts w:ascii="Consolas" w:hAnsi="Consolas" w:cs="Consolas"/>
+          <w:sz w:val="20"/>
+          <w:szCs w:val="20"/>
+        </w:rPr>
+      </w:pPr>
+      <w:r>
+        <w:rPr>
+          <w:rFonts w:ascii="Consolas" w:hAnsi="Consolas" w:cs="Consolas"/>
+          <w:color w:val="000000"/>
+          <w:sz w:val="20"/>
+          <w:szCs w:val="20"/>
+        </w:rPr>
+        <w:tab/>
+      </w:r>
+    </w:p>
+    <w:p>
+      <w:pPr>
+        <w:autoSpaceDE w:val="0"/>
+        <w:autoSpaceDN w:val="0"/>
+        <w:adjustRightInd w:val="0"/>
+        <w:spacing w:after="0" w:line="240" w:lineRule="auto"/>
+        <w:rPr>
+          <w:rFonts w:ascii="Consolas" w:hAnsi="Consolas" w:cs="Consolas"/>
+          <w:sz w:val="20"/>
+          <w:szCs w:val="20"/>
+        </w:rPr>
+      </w:pPr>
+      <w:r>
+        <w:rPr>
+          <w:rFonts w:ascii="Consolas" w:hAnsi="Consolas" w:cs="Consolas"/>
+          <w:color w:val="000000"/>
+          <w:sz w:val="20"/>
+          <w:szCs w:val="20"/>
+        </w:rPr>
+        <w:tab/>
+      </w:r>
+      <w:r>
+        <w:rPr>
+          <w:rFonts w:ascii="Consolas" w:hAnsi="Consolas" w:cs="Consolas"/>
+          <w:color w:val="646464"/>
+          <w:sz w:val="20"/>
+          <w:szCs w:val="20"/>
+        </w:rPr>
+        <w:t>@Test</w:t>
+      </w:r>
+    </w:p>
+    <w:p>
+      <w:pPr>
+        <w:autoSpaceDE w:val="0"/>
+        <w:autoSpaceDN w:val="0"/>
+        <w:adjustRightInd w:val="0"/>
+        <w:spacing w:after="0" w:line="240" w:lineRule="auto"/>
+        <w:rPr>
+          <w:rFonts w:ascii="Consolas" w:hAnsi="Consolas" w:cs="Consolas"/>
+          <w:sz w:val="20"/>
+          <w:szCs w:val="20"/>
+        </w:rPr>
+      </w:pPr>
+      <w:r>
+        <w:rPr>
+          <w:rFonts w:ascii="Consolas" w:hAnsi="Consolas" w:cs="Consolas"/>
+          <w:color w:val="000000"/>
+          <w:sz w:val="20"/>
+          <w:szCs w:val="20"/>
+        </w:rPr>
+        <w:tab/>
+      </w:r>
+      <w:r>
+        <w:rPr>
+          <w:rFonts w:ascii="Consolas" w:hAnsi="Consolas" w:cs="Consolas"/>
+          <w:b/>
+          <w:bCs/>
+          <w:color w:val="7F0055"/>
+          <w:sz w:val="20"/>
+          <w:szCs w:val="20"/>
+        </w:rPr>
+        <w:t>public</w:t>
+      </w:r>
+      <w:r>
+        <w:rPr>
+          <w:rFonts w:ascii="Consolas" w:hAnsi="Consolas" w:cs="Consolas"/>
+          <w:color w:val="000000"/>
+          <w:sz w:val="20"/>
+          <w:szCs w:val="20"/>
+        </w:rPr>
+        <w:t xml:space="preserve"> </w:t>
+      </w:r>
+      <w:r>
+        <w:rPr>
+          <w:rFonts w:ascii="Consolas" w:hAnsi="Consolas" w:cs="Consolas"/>
+          <w:b/>
+          <w:bCs/>
+          <w:color w:val="7F0055"/>
+          <w:sz w:val="20"/>
+          <w:szCs w:val="20"/>
+        </w:rPr>
+        <w:t>void</w:t>
+      </w:r>
+      <w:r>
+        <w:rPr>
+          <w:rFonts w:ascii="Consolas" w:hAnsi="Consolas" w:cs="Consolas"/>
+          <w:color w:val="000000"/>
+          <w:sz w:val="20"/>
+          <w:szCs w:val="20"/>
+        </w:rPr>
+        <w:t xml:space="preserve"> testandoJulgamentoPrisioneiro() {</w:t>
+      </w:r>
+    </w:p>
+    <w:p>
+      <w:pPr>
+        <w:autoSpaceDE w:val="0"/>
+        <w:autoSpaceDN w:val="0"/>
+        <w:adjustRightInd w:val="0"/>
+        <w:spacing w:after="0" w:line="240" w:lineRule="auto"/>
+        <w:rPr>
+          <w:rFonts w:ascii="Consolas" w:hAnsi="Consolas" w:cs="Consolas"/>
+          <w:sz w:val="20"/>
+          <w:szCs w:val="20"/>
+        </w:rPr>
+      </w:pPr>
+      <w:r>
+        <w:rPr>
+          <w:rFonts w:ascii="Consolas" w:hAnsi="Consolas" w:cs="Consolas"/>
+          <w:color w:val="000000"/>
+          <w:sz w:val="20"/>
+          <w:szCs w:val="20"/>
+        </w:rPr>
+        <w:tab/>
+      </w:r>
+      <w:r>
+        <w:rPr>
+          <w:rFonts w:ascii="Consolas" w:hAnsi="Consolas" w:cs="Consolas"/>
+          <w:color w:val="000000"/>
+          <w:sz w:val="20"/>
+          <w:szCs w:val="20"/>
+        </w:rPr>
+        <w:tab/>
+        <w:t xml:space="preserve">Resposta </w:t>
+      </w:r>
+      <w:r>
+        <w:rPr>
+          <w:rFonts w:ascii="Consolas" w:hAnsi="Consolas" w:cs="Consolas"/>
+          <w:color w:val="6A3E3E"/>
+          <w:sz w:val="20"/>
+          <w:szCs w:val="20"/>
+        </w:rPr>
+        <w:t>culpa1</w:t>
+      </w:r>
+      <w:r>
+        <w:rPr>
+          <w:rFonts w:ascii="Consolas" w:hAnsi="Consolas" w:cs="Consolas"/>
+          <w:color w:val="000000"/>
+          <w:sz w:val="20"/>
+          <w:szCs w:val="20"/>
+        </w:rPr>
+        <w:t xml:space="preserve"> = Resposta.</w:t>
+      </w:r>
+      <w:r>
+        <w:rPr>
+          <w:rFonts w:ascii="Consolas" w:hAnsi="Consolas" w:cs="Consolas"/>
+          <w:b/>
+          <w:bCs/>
+          <w:i/>
+          <w:iCs/>
+          <w:color w:val="0000C0"/>
+          <w:sz w:val="20"/>
+          <w:szCs w:val="20"/>
+        </w:rPr>
+        <w:t>DELACAO</w:t>
+      </w:r>
+      <w:r>
+        <w:rPr>
+          <w:rFonts w:ascii="Consolas" w:hAnsi="Consolas" w:cs="Consolas"/>
+          <w:color w:val="000000"/>
+          <w:sz w:val="20"/>
+          <w:szCs w:val="20"/>
+        </w:rPr>
+        <w:t>;</w:t>
+      </w:r>
+    </w:p>
+    <w:p>
+      <w:pPr>
+        <w:autoSpaceDE w:val="0"/>
+        <w:autoSpaceDN w:val="0"/>
+        <w:adjustRightInd w:val="0"/>
+        <w:spacing w:after="0" w:line="240" w:lineRule="auto"/>
+        <w:rPr>
+          <w:rFonts w:ascii="Consolas" w:hAnsi="Consolas" w:cs="Consolas"/>
+          <w:sz w:val="20"/>
+          <w:szCs w:val="20"/>
+        </w:rPr>
+      </w:pPr>
+      <w:r>
+        <w:rPr>
+          <w:rFonts w:ascii="Consolas" w:hAnsi="Consolas" w:cs="Consolas"/>
+          <w:color w:val="000000"/>
+          <w:sz w:val="20"/>
+          <w:szCs w:val="20"/>
+        </w:rPr>
+        <w:tab/>
+      </w:r>
+      <w:r>
+        <w:rPr>
+          <w:rFonts w:ascii="Consolas" w:hAnsi="Consolas" w:cs="Consolas"/>
+          <w:color w:val="000000"/>
+          <w:sz w:val="20"/>
+          <w:szCs w:val="20"/>
+        </w:rPr>
+        <w:tab/>
+        <w:t xml:space="preserve">Resposta </w:t>
+      </w:r>
+      <w:r>
+        <w:rPr>
+          <w:rFonts w:ascii="Consolas" w:hAnsi="Consolas" w:cs="Consolas"/>
+          <w:color w:val="6A3E3E"/>
+          <w:sz w:val="20"/>
+          <w:szCs w:val="20"/>
+        </w:rPr>
+        <w:t>culpa2</w:t>
+      </w:r>
+      <w:r>
+        <w:rPr>
+          <w:rFonts w:ascii="Consolas" w:hAnsi="Consolas" w:cs="Consolas"/>
+          <w:color w:val="000000"/>
+          <w:sz w:val="20"/>
+          <w:szCs w:val="20"/>
+        </w:rPr>
+        <w:t xml:space="preserve"> = Resposta.</w:t>
+      </w:r>
+      <w:r>
+        <w:rPr>
+          <w:rFonts w:ascii="Consolas" w:hAnsi="Consolas" w:cs="Consolas"/>
+          <w:b/>
+          <w:bCs/>
+          <w:i/>
+          <w:iCs/>
+          <w:color w:val="0000C0"/>
+          <w:sz w:val="20"/>
+          <w:szCs w:val="20"/>
+        </w:rPr>
+        <w:t>DELACAO</w:t>
+      </w:r>
+      <w:r>
+        <w:rPr>
+          <w:rFonts w:ascii="Consolas" w:hAnsi="Consolas" w:cs="Consolas"/>
+          <w:color w:val="000000"/>
+          <w:sz w:val="20"/>
+          <w:szCs w:val="20"/>
+        </w:rPr>
+        <w:t>;</w:t>
+      </w:r>
+    </w:p>
+    <w:p>
+      <w:pPr>
+        <w:autoSpaceDE w:val="0"/>
+        <w:autoSpaceDN w:val="0"/>
+        <w:adjustRightInd w:val="0"/>
+        <w:spacing w:after="0" w:line="240" w:lineRule="auto"/>
+        <w:rPr>
+          <w:rFonts w:ascii="Consolas" w:hAnsi="Consolas" w:cs="Consolas"/>
+          <w:sz w:val="20"/>
+          <w:szCs w:val="20"/>
+        </w:rPr>
+      </w:pPr>
+      <w:r>
+        <w:rPr>
+          <w:rFonts w:ascii="Consolas" w:hAnsi="Consolas" w:cs="Consolas"/>
+          <w:color w:val="000000"/>
+          <w:sz w:val="20"/>
+          <w:szCs w:val="20"/>
+        </w:rPr>
+        <w:tab/>
+      </w:r>
+      <w:r>
+        <w:rPr>
+          <w:rFonts w:ascii="Consolas" w:hAnsi="Consolas" w:cs="Consolas"/>
+          <w:color w:val="000000"/>
+          <w:sz w:val="20"/>
+          <w:szCs w:val="20"/>
+        </w:rPr>
+        <w:tab/>
+        <w:t xml:space="preserve">JulgamentoPrisioneiro2 </w:t>
+      </w:r>
+      <w:r>
+        <w:rPr>
+          <w:rFonts w:ascii="Consolas" w:hAnsi="Consolas" w:cs="Consolas"/>
+          <w:color w:val="6A3E3E"/>
+          <w:sz w:val="20"/>
+          <w:szCs w:val="20"/>
+        </w:rPr>
+        <w:t>calc</w:t>
+      </w:r>
+      <w:r>
+        <w:rPr>
+          <w:rFonts w:ascii="Consolas" w:hAnsi="Consolas" w:cs="Consolas"/>
+          <w:color w:val="000000"/>
+          <w:sz w:val="20"/>
+          <w:szCs w:val="20"/>
+        </w:rPr>
+        <w:t xml:space="preserve"> = </w:t>
+      </w:r>
+      <w:r>
+        <w:rPr>
+          <w:rFonts w:ascii="Consolas" w:hAnsi="Consolas" w:cs="Consolas"/>
+          <w:b/>
+          <w:bCs/>
+          <w:color w:val="7F0055"/>
+          <w:sz w:val="20"/>
+          <w:szCs w:val="20"/>
+        </w:rPr>
+        <w:t>new</w:t>
+      </w:r>
+      <w:r>
+        <w:rPr>
+          <w:rFonts w:ascii="Consolas" w:hAnsi="Consolas" w:cs="Consolas"/>
+          <w:color w:val="000000"/>
+          <w:sz w:val="20"/>
+          <w:szCs w:val="20"/>
+        </w:rPr>
+        <w:t xml:space="preserve"> JulgamentoPrisioneiro2();</w:t>
+      </w:r>
+    </w:p>
+    <w:p>
+      <w:pPr>
+        <w:autoSpaceDE w:val="0"/>
+        <w:autoSpaceDN w:val="0"/>
+        <w:adjustRightInd w:val="0"/>
+        <w:spacing w:after="0" w:line="240" w:lineRule="auto"/>
+        <w:rPr>
+          <w:rFonts w:ascii="Consolas" w:hAnsi="Consolas" w:cs="Consolas"/>
+          <w:sz w:val="20"/>
+          <w:szCs w:val="20"/>
+        </w:rPr>
+      </w:pPr>
+      <w:r>
+        <w:rPr>
+          <w:rFonts w:ascii="Consolas" w:hAnsi="Consolas" w:cs="Consolas"/>
+          <w:color w:val="000000"/>
+          <w:sz w:val="20"/>
+          <w:szCs w:val="20"/>
+        </w:rPr>
+        <w:tab/>
+      </w:r>
+      <w:r>
+        <w:rPr>
+          <w:rFonts w:ascii="Consolas" w:hAnsi="Consolas" w:cs="Consolas"/>
+          <w:color w:val="000000"/>
+          <w:sz w:val="20"/>
+          <w:szCs w:val="20"/>
+        </w:rPr>
+        <w:tab/>
+      </w:r>
+      <w:r>
+        <w:rPr>
+          <w:rFonts w:ascii="Consolas" w:hAnsi="Consolas" w:cs="Consolas"/>
+          <w:b/>
+          <w:bCs/>
+          <w:color w:val="7F0055"/>
+          <w:sz w:val="20"/>
+          <w:szCs w:val="20"/>
+        </w:rPr>
+        <w:t>int</w:t>
+      </w:r>
+      <w:r>
+        <w:rPr>
+          <w:rFonts w:ascii="Consolas" w:hAnsi="Consolas" w:cs="Consolas"/>
+          <w:color w:val="000000"/>
+          <w:sz w:val="20"/>
+          <w:szCs w:val="20"/>
+        </w:rPr>
+        <w:t xml:space="preserve"> </w:t>
+      </w:r>
+      <w:r>
+        <w:rPr>
+          <w:rFonts w:ascii="Consolas" w:hAnsi="Consolas" w:cs="Consolas"/>
+          <w:color w:val="6A3E3E"/>
+          <w:sz w:val="20"/>
+          <w:szCs w:val="20"/>
+          <w:shd w:val="clear" w:color="auto" w:fill="F0D8A8"/>
+        </w:rPr>
+        <w:t>resultadoEsperado</w:t>
+      </w:r>
+      <w:r>
+        <w:rPr>
+          <w:rFonts w:ascii="Consolas" w:hAnsi="Consolas" w:cs="Consolas"/>
+          <w:color w:val="000000"/>
+          <w:sz w:val="20"/>
+          <w:szCs w:val="20"/>
+        </w:rPr>
+        <w:t xml:space="preserve"> = 5;</w:t>
+      </w:r>
+    </w:p>
+    <w:p>
+      <w:pPr>
+        <w:autoSpaceDE w:val="0"/>
+        <w:autoSpaceDN w:val="0"/>
+        <w:adjustRightInd w:val="0"/>
+        <w:spacing w:after="0" w:line="240" w:lineRule="auto"/>
+        <w:rPr>
+          <w:rFonts w:ascii="Consolas" w:hAnsi="Consolas" w:cs="Consolas"/>
+          <w:sz w:val="20"/>
+          <w:szCs w:val="20"/>
+        </w:rPr>
+      </w:pPr>
+      <w:r>
+        <w:rPr>
+          <w:rFonts w:ascii="Consolas" w:hAnsi="Consolas" w:cs="Consolas"/>
+          <w:color w:val="000000"/>
+          <w:sz w:val="20"/>
+          <w:szCs w:val="20"/>
+        </w:rPr>
+        <w:tab/>
+      </w:r>
+      <w:r>
+        <w:rPr>
+          <w:rFonts w:ascii="Consolas" w:hAnsi="Consolas" w:cs="Consolas"/>
+          <w:color w:val="000000"/>
+          <w:sz w:val="20"/>
+          <w:szCs w:val="20"/>
+        </w:rPr>
+        <w:tab/>
+      </w:r>
+      <w:r>
+        <w:rPr>
+          <w:rFonts w:ascii="Consolas" w:hAnsi="Consolas" w:cs="Consolas"/>
+          <w:b/>
+          <w:bCs/>
+          <w:color w:val="7F0055"/>
+          <w:sz w:val="20"/>
+          <w:szCs w:val="20"/>
+        </w:rPr>
+        <w:t>int</w:t>
+      </w:r>
+      <w:r>
+        <w:rPr>
+          <w:rFonts w:ascii="Consolas" w:hAnsi="Consolas" w:cs="Consolas"/>
+          <w:color w:val="000000"/>
+          <w:sz w:val="20"/>
+          <w:szCs w:val="20"/>
+        </w:rPr>
+        <w:t xml:space="preserve"> </w:t>
+      </w:r>
+      <w:r>
+        <w:rPr>
+          <w:rFonts w:ascii="Consolas" w:hAnsi="Consolas" w:cs="Consolas"/>
+          <w:color w:val="6A3E3E"/>
+          <w:sz w:val="20"/>
+          <w:szCs w:val="20"/>
+        </w:rPr>
+        <w:t>resultadoReal</w:t>
+      </w:r>
+      <w:r>
+        <w:rPr>
+          <w:rFonts w:ascii="Consolas" w:hAnsi="Consolas" w:cs="Consolas"/>
+          <w:color w:val="000000"/>
+          <w:sz w:val="20"/>
+          <w:szCs w:val="20"/>
+        </w:rPr>
+        <w:t xml:space="preserve"> = </w:t>
+      </w:r>
+      <w:r>
+        <w:rPr>
+          <w:rFonts w:ascii="Consolas" w:hAnsi="Consolas" w:cs="Consolas"/>
+          <w:color w:val="6A3E3E"/>
+          <w:sz w:val="20"/>
+          <w:szCs w:val="20"/>
+        </w:rPr>
+        <w:t>calc</w:t>
+      </w:r>
+      <w:r>
+        <w:rPr>
+          <w:rFonts w:ascii="Consolas" w:hAnsi="Consolas" w:cs="Consolas"/>
+          <w:color w:val="000000"/>
+          <w:sz w:val="20"/>
+          <w:szCs w:val="20"/>
+        </w:rPr>
+        <w:t>.calculaPena(</w:t>
+      </w:r>
+      <w:r>
+        <w:rPr>
+          <w:rFonts w:ascii="Consolas" w:hAnsi="Consolas" w:cs="Consolas"/>
+          <w:color w:val="6A3E3E"/>
+          <w:sz w:val="20"/>
+          <w:szCs w:val="20"/>
+        </w:rPr>
+        <w:t>culpa1</w:t>
+      </w:r>
+      <w:r>
+        <w:rPr>
+          <w:rFonts w:ascii="Consolas" w:hAnsi="Consolas" w:cs="Consolas"/>
+          <w:color w:val="000000"/>
+          <w:sz w:val="20"/>
+          <w:szCs w:val="20"/>
+        </w:rPr>
+        <w:t xml:space="preserve">, </w:t>
+      </w:r>
+      <w:r>
+        <w:rPr>
+          <w:rFonts w:ascii="Consolas" w:hAnsi="Consolas" w:cs="Consolas"/>
+          <w:color w:val="6A3E3E"/>
+          <w:sz w:val="20"/>
+          <w:szCs w:val="20"/>
+        </w:rPr>
+        <w:t>culpa2</w:t>
+      </w:r>
+      <w:r>
+        <w:rPr>
+          <w:rFonts w:ascii="Consolas" w:hAnsi="Consolas" w:cs="Consolas"/>
+          <w:color w:val="000000"/>
+          <w:sz w:val="20"/>
+          <w:szCs w:val="20"/>
+        </w:rPr>
+        <w:t>);</w:t>
+      </w:r>
+    </w:p>
+    <w:p>
+      <w:pPr>
+        <w:autoSpaceDE w:val="0"/>
+        <w:autoSpaceDN w:val="0"/>
+        <w:adjustRightInd w:val="0"/>
+        <w:spacing w:after="0" w:line="240" w:lineRule="auto"/>
+        <w:rPr>
+          <w:rFonts w:ascii="Consolas" w:hAnsi="Consolas" w:cs="Consolas"/>
+          <w:sz w:val="20"/>
+          <w:szCs w:val="20"/>
+        </w:rPr>
+      </w:pPr>
+      <w:r>
+        <w:rPr>
+          <w:rFonts w:ascii="Consolas" w:hAnsi="Consolas" w:cs="Consolas"/>
+          <w:color w:val="000000"/>
+          <w:sz w:val="20"/>
+          <w:szCs w:val="20"/>
+        </w:rPr>
+        <w:tab/>
+      </w:r>
+      <w:r>
+        <w:rPr>
+          <w:rFonts w:ascii="Consolas" w:hAnsi="Consolas" w:cs="Consolas"/>
+          <w:color w:val="000000"/>
+          <w:sz w:val="20"/>
+          <w:szCs w:val="20"/>
+        </w:rPr>
+        <w:tab/>
+      </w:r>
+      <w:r>
+        <w:rPr>
+          <w:rFonts w:ascii="Consolas" w:hAnsi="Consolas" w:cs="Consolas"/>
+          <w:i/>
+          <w:iCs/>
+          <w:color w:val="000000"/>
+          <w:sz w:val="20"/>
+          <w:szCs w:val="20"/>
+        </w:rPr>
+        <w:t>assertEquals</w:t>
+      </w:r>
+      <w:r>
+        <w:rPr>
+          <w:rFonts w:ascii="Consolas" w:hAnsi="Consolas" w:cs="Consolas"/>
+          <w:color w:val="000000"/>
+          <w:sz w:val="20"/>
+          <w:szCs w:val="20"/>
+        </w:rPr>
+        <w:t>(</w:t>
+      </w:r>
+      <w:r>
+        <w:rPr>
+          <w:rFonts w:ascii="Consolas" w:hAnsi="Consolas" w:cs="Consolas"/>
+          <w:color w:val="6A3E3E"/>
+          <w:sz w:val="20"/>
+          <w:szCs w:val="20"/>
+          <w:shd w:val="clear" w:color="auto" w:fill="D4D4D4"/>
+        </w:rPr>
+        <w:t>resultadoEsperado</w:t>
+      </w:r>
+      <w:r>
+        <w:rPr>
+          <w:rFonts w:ascii="Consolas" w:hAnsi="Consolas" w:cs="Consolas"/>
+          <w:color w:val="000000"/>
+          <w:sz w:val="20"/>
+          <w:szCs w:val="20"/>
+        </w:rPr>
+        <w:t xml:space="preserve">, </w:t>
+      </w:r>
+      <w:r>
+        <w:rPr>
+          <w:rFonts w:ascii="Consolas" w:hAnsi="Consolas" w:cs="Consolas"/>
+          <w:color w:val="6A3E3E"/>
+          <w:sz w:val="20"/>
+          <w:szCs w:val="20"/>
+        </w:rPr>
+        <w:t>resultadoReal</w:t>
+      </w:r>
+      <w:r>
+        <w:rPr>
+          <w:rFonts w:ascii="Consolas" w:hAnsi="Consolas" w:cs="Consolas"/>
+          <w:color w:val="000000"/>
+          <w:sz w:val="20"/>
+          <w:szCs w:val="20"/>
+        </w:rPr>
+        <w:t>);</w:t>
+      </w:r>
+    </w:p>
+    <w:p>
+      <w:pPr>
+        <w:autoSpaceDE w:val="0"/>
+        <w:autoSpaceDN w:val="0"/>
+        <w:adjustRightInd w:val="0"/>
+        <w:spacing w:after="0" w:line="240" w:lineRule="auto"/>
+        <w:rPr>
+          <w:rFonts w:ascii="Consolas" w:hAnsi="Consolas" w:cs="Consolas"/>
+          <w:sz w:val="20"/>
+          <w:szCs w:val="20"/>
+        </w:rPr>
+      </w:pPr>
+      <w:r>
+        <w:rPr>
+          <w:rFonts w:ascii="Consolas" w:hAnsi="Consolas" w:cs="Consolas"/>
+          <w:color w:val="000000"/>
+          <w:sz w:val="20"/>
+          <w:szCs w:val="20"/>
+        </w:rPr>
+        <w:tab/>
+        <w:t>}</w:t>
+      </w:r>
+    </w:p>
+    <w:p>
+      <w:pPr>
+        <w:autoSpaceDE w:val="0"/>
+        <w:autoSpaceDN w:val="0"/>
+        <w:adjustRightInd w:val="0"/>
+        <w:spacing w:after="0" w:line="240" w:lineRule="auto"/>
+        <w:rPr>
+          <w:rFonts w:ascii="Consolas" w:hAnsi="Consolas" w:cs="Consolas"/>
+          <w:sz w:val="20"/>
+          <w:szCs w:val="20"/>
+        </w:rPr>
+      </w:pPr>
+      <w:r>
+        <w:rPr>
+          <w:rFonts w:ascii="Consolas" w:hAnsi="Consolas" w:cs="Consolas"/>
+          <w:color w:val="000000"/>
+          <w:sz w:val="20"/>
+          <w:szCs w:val="20"/>
+        </w:rPr>
+        <w:t>}</w:t>
+      </w:r>
     </w:p>
     <w:sectPr>
       <w:pgSz w:w="11906" w:h="16838"/>

</xml_diff>